<commit_message>
grammar and spelling check
</commit_message>
<xml_diff>
--- a/MXB261-Assignment-2.docx
+++ b/MXB261-Assignment-2.docx
@@ -130,27 +130,1313 @@
     </w:p>
     <w:p>
       <w:pPr>
+        <w:rPr>
+          <w:rFonts w:ascii="Times New Roman" w:eastAsiaTheme="majorEastAsia" w:hAnsi="Times New Roman" w:cs="Times New Roman"/>
+          <w:color w:val="007789" w:themeColor="accent1" w:themeShade="BF"/>
+          <w:sz w:val="32"/>
+        </w:rPr>
+      </w:pPr>
+      <w:r>
+        <w:rPr>
+          <w:rFonts w:ascii="Times New Roman" w:hAnsi="Times New Roman" w:cs="Times New Roman"/>
+        </w:rPr>
+        <w:br w:type="page"/>
+      </w:r>
+    </w:p>
+    <w:sdt>
+      <w:sdtPr>
+        <w:rPr>
+          <w:rFonts w:asciiTheme="minorHAnsi" w:eastAsiaTheme="minorHAnsi" w:hAnsiTheme="minorHAnsi" w:cstheme="minorBidi"/>
+          <w:color w:val="595959" w:themeColor="text1" w:themeTint="A6"/>
+          <w:sz w:val="22"/>
+          <w:szCs w:val="22"/>
+        </w:rPr>
+        <w:id w:val="-272089666"/>
+        <w:docPartObj>
+          <w:docPartGallery w:val="Table of Contents"/>
+          <w:docPartUnique/>
+        </w:docPartObj>
+      </w:sdtPr>
+      <w:sdtEndPr>
+        <w:rPr>
+          <w:b/>
+          <w:bCs/>
+          <w:noProof/>
+        </w:rPr>
+      </w:sdtEndPr>
+      <w:sdtContent>
+        <w:p>
+          <w:pPr>
+            <w:pStyle w:val="TOCHeading"/>
+          </w:pPr>
+          <w:r>
+            <w:t>Contents</w:t>
+          </w:r>
+        </w:p>
+        <w:p>
+          <w:pPr>
+            <w:pStyle w:val="TOC1"/>
+            <w:tabs>
+              <w:tab w:val="right" w:leader="dot" w:pos="8630"/>
+            </w:tabs>
+            <w:rPr>
+              <w:rFonts w:eastAsiaTheme="minorEastAsia"/>
+              <w:noProof/>
+              <w:color w:val="auto"/>
+            </w:rPr>
+          </w:pPr>
+          <w:r>
+            <w:fldChar w:fldCharType="begin"/>
+          </w:r>
+          <w:r>
+            <w:instrText xml:space="preserve"> TOC \o "1-3" \h \z \u </w:instrText>
+          </w:r>
+          <w:r>
+            <w:fldChar w:fldCharType="separate"/>
+          </w:r>
+          <w:hyperlink w:anchor="_Toc86019958" w:history="1">
+            <w:r>
+              <w:rPr>
+                <w:rStyle w:val="Hyperlink"/>
+                <w:rFonts w:ascii="Times New Roman" w:hAnsi="Times New Roman" w:cs="Times New Roman"/>
+                <w:noProof/>
+              </w:rPr>
+              <w:t>Introduction</w:t>
+            </w:r>
+            <w:r>
+              <w:rPr>
+                <w:noProof/>
+                <w:webHidden/>
+              </w:rPr>
+              <w:tab/>
+            </w:r>
+            <w:r>
+              <w:rPr>
+                <w:noProof/>
+                <w:webHidden/>
+              </w:rPr>
+              <w:fldChar w:fldCharType="begin"/>
+            </w:r>
+            <w:r>
+              <w:rPr>
+                <w:noProof/>
+                <w:webHidden/>
+              </w:rPr>
+              <w:instrText xml:space="preserve"> PAGEREF _Toc86019958 \h </w:instrText>
+            </w:r>
+            <w:r>
+              <w:rPr>
+                <w:noProof/>
+                <w:webHidden/>
+              </w:rPr>
+            </w:r>
+            <w:r>
+              <w:rPr>
+                <w:noProof/>
+                <w:webHidden/>
+              </w:rPr>
+              <w:fldChar w:fldCharType="separate"/>
+            </w:r>
+            <w:r>
+              <w:rPr>
+                <w:noProof/>
+                <w:webHidden/>
+              </w:rPr>
+              <w:t>2</w:t>
+            </w:r>
+            <w:r>
+              <w:rPr>
+                <w:noProof/>
+                <w:webHidden/>
+              </w:rPr>
+              <w:fldChar w:fldCharType="end"/>
+            </w:r>
+          </w:hyperlink>
+        </w:p>
+        <w:p>
+          <w:pPr>
+            <w:pStyle w:val="TOC1"/>
+            <w:tabs>
+              <w:tab w:val="right" w:leader="dot" w:pos="8630"/>
+            </w:tabs>
+            <w:rPr>
+              <w:rFonts w:eastAsiaTheme="minorEastAsia"/>
+              <w:noProof/>
+              <w:color w:val="auto"/>
+            </w:rPr>
+          </w:pPr>
+          <w:hyperlink w:anchor="_Toc86019959" w:history="1">
+            <w:r>
+              <w:rPr>
+                <w:rStyle w:val="Hyperlink"/>
+                <w:rFonts w:ascii="Times New Roman" w:hAnsi="Times New Roman" w:cs="Times New Roman"/>
+                <w:noProof/>
+              </w:rPr>
+              <w:t>Task 1</w:t>
+            </w:r>
+            <w:r>
+              <w:rPr>
+                <w:noProof/>
+                <w:webHidden/>
+              </w:rPr>
+              <w:tab/>
+            </w:r>
+            <w:r>
+              <w:rPr>
+                <w:noProof/>
+                <w:webHidden/>
+              </w:rPr>
+              <w:fldChar w:fldCharType="begin"/>
+            </w:r>
+            <w:r>
+              <w:rPr>
+                <w:noProof/>
+                <w:webHidden/>
+              </w:rPr>
+              <w:instrText xml:space="preserve"> PAGEREF _Toc86019959 \h </w:instrText>
+            </w:r>
+            <w:r>
+              <w:rPr>
+                <w:noProof/>
+                <w:webHidden/>
+              </w:rPr>
+            </w:r>
+            <w:r>
+              <w:rPr>
+                <w:noProof/>
+                <w:webHidden/>
+              </w:rPr>
+              <w:fldChar w:fldCharType="separate"/>
+            </w:r>
+            <w:r>
+              <w:rPr>
+                <w:noProof/>
+                <w:webHidden/>
+              </w:rPr>
+              <w:t>2</w:t>
+            </w:r>
+            <w:r>
+              <w:rPr>
+                <w:noProof/>
+                <w:webHidden/>
+              </w:rPr>
+              <w:fldChar w:fldCharType="end"/>
+            </w:r>
+          </w:hyperlink>
+        </w:p>
+        <w:p>
+          <w:pPr>
+            <w:pStyle w:val="TOC2"/>
+            <w:tabs>
+              <w:tab w:val="right" w:leader="dot" w:pos="8630"/>
+            </w:tabs>
+            <w:rPr>
+              <w:rFonts w:eastAsiaTheme="minorEastAsia"/>
+              <w:noProof/>
+              <w:color w:val="auto"/>
+            </w:rPr>
+          </w:pPr>
+          <w:hyperlink w:anchor="_Toc86019960" w:history="1">
+            <w:r>
+              <w:rPr>
+                <w:rStyle w:val="Hyperlink"/>
+                <w:rFonts w:ascii="Times New Roman" w:hAnsi="Times New Roman" w:cs="Times New Roman"/>
+                <w:noProof/>
+              </w:rPr>
+              <w:t>Method</w:t>
+            </w:r>
+            <w:r>
+              <w:rPr>
+                <w:noProof/>
+                <w:webHidden/>
+              </w:rPr>
+              <w:tab/>
+            </w:r>
+            <w:r>
+              <w:rPr>
+                <w:noProof/>
+                <w:webHidden/>
+              </w:rPr>
+              <w:fldChar w:fldCharType="begin"/>
+            </w:r>
+            <w:r>
+              <w:rPr>
+                <w:noProof/>
+                <w:webHidden/>
+              </w:rPr>
+              <w:instrText xml:space="preserve"> PAGEREF _Toc86019960 \h </w:instrText>
+            </w:r>
+            <w:r>
+              <w:rPr>
+                <w:noProof/>
+                <w:webHidden/>
+              </w:rPr>
+            </w:r>
+            <w:r>
+              <w:rPr>
+                <w:noProof/>
+                <w:webHidden/>
+              </w:rPr>
+              <w:fldChar w:fldCharType="separate"/>
+            </w:r>
+            <w:r>
+              <w:rPr>
+                <w:noProof/>
+                <w:webHidden/>
+              </w:rPr>
+              <w:t>2</w:t>
+            </w:r>
+            <w:r>
+              <w:rPr>
+                <w:noProof/>
+                <w:webHidden/>
+              </w:rPr>
+              <w:fldChar w:fldCharType="end"/>
+            </w:r>
+          </w:hyperlink>
+        </w:p>
+        <w:p>
+          <w:pPr>
+            <w:pStyle w:val="TOC2"/>
+            <w:tabs>
+              <w:tab w:val="right" w:leader="dot" w:pos="8630"/>
+            </w:tabs>
+            <w:rPr>
+              <w:rFonts w:eastAsiaTheme="minorEastAsia"/>
+              <w:noProof/>
+              <w:color w:val="auto"/>
+            </w:rPr>
+          </w:pPr>
+          <w:hyperlink w:anchor="_Toc86019961" w:history="1">
+            <w:r>
+              <w:rPr>
+                <w:rStyle w:val="Hyperlink"/>
+                <w:rFonts w:ascii="Times New Roman" w:eastAsia="Times New Roman" w:hAnsi="Times New Roman" w:cs="Times New Roman"/>
+                <w:noProof/>
+              </w:rPr>
+              <w:t>Result</w:t>
+            </w:r>
+            <w:r>
+              <w:rPr>
+                <w:noProof/>
+                <w:webHidden/>
+              </w:rPr>
+              <w:tab/>
+            </w:r>
+            <w:r>
+              <w:rPr>
+                <w:noProof/>
+                <w:webHidden/>
+              </w:rPr>
+              <w:fldChar w:fldCharType="begin"/>
+            </w:r>
+            <w:r>
+              <w:rPr>
+                <w:noProof/>
+                <w:webHidden/>
+              </w:rPr>
+              <w:instrText xml:space="preserve"> PAGEREF _Toc86019961 \h </w:instrText>
+            </w:r>
+            <w:r>
+              <w:rPr>
+                <w:noProof/>
+                <w:webHidden/>
+              </w:rPr>
+            </w:r>
+            <w:r>
+              <w:rPr>
+                <w:noProof/>
+                <w:webHidden/>
+              </w:rPr>
+              <w:fldChar w:fldCharType="separate"/>
+            </w:r>
+            <w:r>
+              <w:rPr>
+                <w:noProof/>
+                <w:webHidden/>
+              </w:rPr>
+              <w:t>3</w:t>
+            </w:r>
+            <w:r>
+              <w:rPr>
+                <w:noProof/>
+                <w:webHidden/>
+              </w:rPr>
+              <w:fldChar w:fldCharType="end"/>
+            </w:r>
+          </w:hyperlink>
+        </w:p>
+        <w:p>
+          <w:pPr>
+            <w:pStyle w:val="TOC3"/>
+            <w:tabs>
+              <w:tab w:val="right" w:leader="dot" w:pos="8630"/>
+            </w:tabs>
+            <w:rPr>
+              <w:rFonts w:eastAsiaTheme="minorEastAsia"/>
+              <w:noProof/>
+              <w:color w:val="auto"/>
+            </w:rPr>
+          </w:pPr>
+          <w:hyperlink w:anchor="_Toc86019962" w:history="1">
+            <w:r>
+              <w:rPr>
+                <w:rStyle w:val="Hyperlink"/>
+                <w:rFonts w:ascii="Times New Roman" w:eastAsia="Times New Roman" w:hAnsi="Times New Roman" w:cs="Times New Roman"/>
+                <w:noProof/>
+              </w:rPr>
+              <w:t>a) Delay Growth Model</w:t>
+            </w:r>
+            <w:r>
+              <w:rPr>
+                <w:noProof/>
+                <w:webHidden/>
+              </w:rPr>
+              <w:tab/>
+            </w:r>
+            <w:r>
+              <w:rPr>
+                <w:noProof/>
+                <w:webHidden/>
+              </w:rPr>
+              <w:fldChar w:fldCharType="begin"/>
+            </w:r>
+            <w:r>
+              <w:rPr>
+                <w:noProof/>
+                <w:webHidden/>
+              </w:rPr>
+              <w:instrText xml:space="preserve"> PAGEREF _Toc86019962 \h </w:instrText>
+            </w:r>
+            <w:r>
+              <w:rPr>
+                <w:noProof/>
+                <w:webHidden/>
+              </w:rPr>
+            </w:r>
+            <w:r>
+              <w:rPr>
+                <w:noProof/>
+                <w:webHidden/>
+              </w:rPr>
+              <w:fldChar w:fldCharType="separate"/>
+            </w:r>
+            <w:r>
+              <w:rPr>
+                <w:noProof/>
+                <w:webHidden/>
+              </w:rPr>
+              <w:t>3</w:t>
+            </w:r>
+            <w:r>
+              <w:rPr>
+                <w:noProof/>
+                <w:webHidden/>
+              </w:rPr>
+              <w:fldChar w:fldCharType="end"/>
+            </w:r>
+          </w:hyperlink>
+        </w:p>
+        <w:p>
+          <w:pPr>
+            <w:pStyle w:val="TOC3"/>
+            <w:tabs>
+              <w:tab w:val="right" w:leader="dot" w:pos="8630"/>
+            </w:tabs>
+            <w:rPr>
+              <w:rFonts w:eastAsiaTheme="minorEastAsia"/>
+              <w:noProof/>
+              <w:color w:val="auto"/>
+            </w:rPr>
+          </w:pPr>
+          <w:hyperlink w:anchor="_Toc86019963" w:history="1">
+            <w:r>
+              <w:rPr>
+                <w:rStyle w:val="Hyperlink"/>
+                <w:rFonts w:ascii="Times New Roman" w:eastAsia="Times New Roman" w:hAnsi="Times New Roman" w:cs="Times New Roman"/>
+                <w:noProof/>
+              </w:rPr>
+              <w:t xml:space="preserve">b) Parameter Sweep: Rate of Food Growth </w:t>
+            </w:r>
+            <m:oMath>
+              <m:r>
+                <w:rPr>
+                  <w:rStyle w:val="Hyperlink"/>
+                  <w:rFonts w:ascii="Cambria Math" w:eastAsia="Times New Roman" w:hAnsi="Cambria Math" w:cs="Times New Roman"/>
+                  <w:noProof/>
+                </w:rPr>
+                <m:t>(k3)</m:t>
+              </m:r>
+            </m:oMath>
+            <w:r>
+              <w:rPr>
+                <w:noProof/>
+                <w:webHidden/>
+              </w:rPr>
+              <w:tab/>
+            </w:r>
+            <w:r>
+              <w:rPr>
+                <w:noProof/>
+                <w:webHidden/>
+              </w:rPr>
+              <w:fldChar w:fldCharType="begin"/>
+            </w:r>
+            <w:r>
+              <w:rPr>
+                <w:noProof/>
+                <w:webHidden/>
+              </w:rPr>
+              <w:instrText xml:space="preserve"> PAGEREF _Toc86019963 \h </w:instrText>
+            </w:r>
+            <w:r>
+              <w:rPr>
+                <w:noProof/>
+                <w:webHidden/>
+              </w:rPr>
+            </w:r>
+            <w:r>
+              <w:rPr>
+                <w:noProof/>
+                <w:webHidden/>
+              </w:rPr>
+              <w:fldChar w:fldCharType="separate"/>
+            </w:r>
+            <w:r>
+              <w:rPr>
+                <w:noProof/>
+                <w:webHidden/>
+              </w:rPr>
+              <w:t>4</w:t>
+            </w:r>
+            <w:r>
+              <w:rPr>
+                <w:noProof/>
+                <w:webHidden/>
+              </w:rPr>
+              <w:fldChar w:fldCharType="end"/>
+            </w:r>
+          </w:hyperlink>
+        </w:p>
+        <w:p>
+          <w:pPr>
+            <w:pStyle w:val="TOC3"/>
+            <w:tabs>
+              <w:tab w:val="right" w:leader="dot" w:pos="8630"/>
+            </w:tabs>
+            <w:rPr>
+              <w:rFonts w:eastAsiaTheme="minorEastAsia"/>
+              <w:noProof/>
+              <w:color w:val="auto"/>
+            </w:rPr>
+          </w:pPr>
+          <w:hyperlink w:anchor="_Toc86019964" w:history="1">
+            <w:r>
+              <w:rPr>
+                <w:rStyle w:val="Hyperlink"/>
+                <w:rFonts w:ascii="Times New Roman" w:eastAsia="Times New Roman" w:hAnsi="Times New Roman" w:cs="Times New Roman"/>
+                <w:noProof/>
+              </w:rPr>
+              <w:t xml:space="preserve">c) Parameter Sweep: Rate of Food Growth </w:t>
+            </w:r>
+            <m:oMath>
+              <m:r>
+                <w:rPr>
+                  <w:rStyle w:val="Hyperlink"/>
+                  <w:rFonts w:ascii="Cambria Math" w:eastAsia="Times New Roman" w:hAnsi="Cambria Math" w:cs="Times New Roman"/>
+                  <w:noProof/>
+                </w:rPr>
+                <m:t>(k3)</m:t>
+              </m:r>
+            </m:oMath>
+            <w:r>
+              <w:rPr>
+                <w:rStyle w:val="Hyperlink"/>
+                <w:rFonts w:ascii="Times New Roman" w:eastAsia="Times New Roman" w:hAnsi="Times New Roman" w:cs="Times New Roman"/>
+                <w:noProof/>
+              </w:rPr>
+              <w:t xml:space="preserve"> and Food Decay </w:t>
+            </w:r>
+            <m:oMath>
+              <m:r>
+                <w:rPr>
+                  <w:rStyle w:val="Hyperlink"/>
+                  <w:rFonts w:ascii="Cambria Math" w:eastAsia="Times New Roman" w:hAnsi="Cambria Math" w:cs="Times New Roman"/>
+                  <w:noProof/>
+                </w:rPr>
+                <m:t>(k4)</m:t>
+              </m:r>
+            </m:oMath>
+            <w:r>
+              <w:rPr>
+                <w:noProof/>
+                <w:webHidden/>
+              </w:rPr>
+              <w:tab/>
+            </w:r>
+            <w:r>
+              <w:rPr>
+                <w:noProof/>
+                <w:webHidden/>
+              </w:rPr>
+              <w:fldChar w:fldCharType="begin"/>
+            </w:r>
+            <w:r>
+              <w:rPr>
+                <w:noProof/>
+                <w:webHidden/>
+              </w:rPr>
+              <w:instrText xml:space="preserve"> PAGEREF _Toc86019964 \h </w:instrText>
+            </w:r>
+            <w:r>
+              <w:rPr>
+                <w:noProof/>
+                <w:webHidden/>
+              </w:rPr>
+            </w:r>
+            <w:r>
+              <w:rPr>
+                <w:noProof/>
+                <w:webHidden/>
+              </w:rPr>
+              <w:fldChar w:fldCharType="separate"/>
+            </w:r>
+            <w:r>
+              <w:rPr>
+                <w:noProof/>
+                <w:webHidden/>
+              </w:rPr>
+              <w:t>5</w:t>
+            </w:r>
+            <w:r>
+              <w:rPr>
+                <w:noProof/>
+                <w:webHidden/>
+              </w:rPr>
+              <w:fldChar w:fldCharType="end"/>
+            </w:r>
+          </w:hyperlink>
+        </w:p>
+        <w:p>
+          <w:pPr>
+            <w:pStyle w:val="TOC3"/>
+            <w:tabs>
+              <w:tab w:val="right" w:leader="dot" w:pos="8630"/>
+            </w:tabs>
+            <w:rPr>
+              <w:rFonts w:eastAsiaTheme="minorEastAsia"/>
+              <w:noProof/>
+              <w:color w:val="auto"/>
+            </w:rPr>
+          </w:pPr>
+          <w:hyperlink w:anchor="_Toc86019965" w:history="1">
+            <w:r>
+              <w:rPr>
+                <w:rStyle w:val="Hyperlink"/>
+                <w:rFonts w:ascii="Times New Roman" w:eastAsia="Times New Roman" w:hAnsi="Times New Roman" w:cs="Times New Roman"/>
+                <w:noProof/>
+              </w:rPr>
+              <w:t xml:space="preserve">d) Parameter Sweep: Food Decay </w:t>
+            </w:r>
+            <m:oMath>
+              <m:r>
+                <w:rPr>
+                  <w:rStyle w:val="Hyperlink"/>
+                  <w:rFonts w:ascii="Cambria Math" w:eastAsia="Times New Roman" w:hAnsi="Cambria Math" w:cs="Times New Roman"/>
+                  <w:noProof/>
+                </w:rPr>
+                <m:t>(k4)</m:t>
+              </m:r>
+            </m:oMath>
+            <w:r>
+              <w:rPr>
+                <w:rStyle w:val="Hyperlink"/>
+                <w:rFonts w:ascii="Times New Roman" w:eastAsia="Times New Roman" w:hAnsi="Times New Roman" w:cs="Times New Roman"/>
+                <w:noProof/>
+              </w:rPr>
+              <w:t xml:space="preserve"> and Food Consumption </w:t>
+            </w:r>
+            <m:oMath>
+              <m:r>
+                <w:rPr>
+                  <w:rStyle w:val="Hyperlink"/>
+                  <w:rFonts w:ascii="Cambria Math" w:eastAsia="Times New Roman" w:hAnsi="Cambria Math" w:cs="Times New Roman"/>
+                  <w:noProof/>
+                </w:rPr>
+                <m:t>(k5)</m:t>
+              </m:r>
+            </m:oMath>
+            <w:r>
+              <w:rPr>
+                <w:noProof/>
+                <w:webHidden/>
+              </w:rPr>
+              <w:tab/>
+            </w:r>
+            <w:r>
+              <w:rPr>
+                <w:noProof/>
+                <w:webHidden/>
+              </w:rPr>
+              <w:fldChar w:fldCharType="begin"/>
+            </w:r>
+            <w:r>
+              <w:rPr>
+                <w:noProof/>
+                <w:webHidden/>
+              </w:rPr>
+              <w:instrText xml:space="preserve"> PAGEREF _Toc86019965 \h </w:instrText>
+            </w:r>
+            <w:r>
+              <w:rPr>
+                <w:noProof/>
+                <w:webHidden/>
+              </w:rPr>
+            </w:r>
+            <w:r>
+              <w:rPr>
+                <w:noProof/>
+                <w:webHidden/>
+              </w:rPr>
+              <w:fldChar w:fldCharType="separate"/>
+            </w:r>
+            <w:r>
+              <w:rPr>
+                <w:noProof/>
+                <w:webHidden/>
+              </w:rPr>
+              <w:t>6</w:t>
+            </w:r>
+            <w:r>
+              <w:rPr>
+                <w:noProof/>
+                <w:webHidden/>
+              </w:rPr>
+              <w:fldChar w:fldCharType="end"/>
+            </w:r>
+          </w:hyperlink>
+        </w:p>
+        <w:p>
+          <w:pPr>
+            <w:pStyle w:val="TOC2"/>
+            <w:tabs>
+              <w:tab w:val="right" w:leader="dot" w:pos="8630"/>
+            </w:tabs>
+            <w:rPr>
+              <w:rFonts w:eastAsiaTheme="minorEastAsia"/>
+              <w:noProof/>
+              <w:color w:val="auto"/>
+            </w:rPr>
+          </w:pPr>
+          <w:hyperlink w:anchor="_Toc86019966" w:history="1">
+            <w:r>
+              <w:rPr>
+                <w:rStyle w:val="Hyperlink"/>
+                <w:rFonts w:ascii="Times New Roman" w:eastAsia="Times New Roman" w:hAnsi="Times New Roman" w:cs="Times New Roman"/>
+                <w:noProof/>
+              </w:rPr>
+              <w:t>Discussion</w:t>
+            </w:r>
+            <w:r>
+              <w:rPr>
+                <w:noProof/>
+                <w:webHidden/>
+              </w:rPr>
+              <w:tab/>
+            </w:r>
+            <w:r>
+              <w:rPr>
+                <w:noProof/>
+                <w:webHidden/>
+              </w:rPr>
+              <w:fldChar w:fldCharType="begin"/>
+            </w:r>
+            <w:r>
+              <w:rPr>
+                <w:noProof/>
+                <w:webHidden/>
+              </w:rPr>
+              <w:instrText xml:space="preserve"> PAGEREF _Toc86019966 \h </w:instrText>
+            </w:r>
+            <w:r>
+              <w:rPr>
+                <w:noProof/>
+                <w:webHidden/>
+              </w:rPr>
+            </w:r>
+            <w:r>
+              <w:rPr>
+                <w:noProof/>
+                <w:webHidden/>
+              </w:rPr>
+              <w:fldChar w:fldCharType="separate"/>
+            </w:r>
+            <w:r>
+              <w:rPr>
+                <w:noProof/>
+                <w:webHidden/>
+              </w:rPr>
+              <w:t>6</w:t>
+            </w:r>
+            <w:r>
+              <w:rPr>
+                <w:noProof/>
+                <w:webHidden/>
+              </w:rPr>
+              <w:fldChar w:fldCharType="end"/>
+            </w:r>
+          </w:hyperlink>
+        </w:p>
+        <w:p>
+          <w:pPr>
+            <w:pStyle w:val="TOC1"/>
+            <w:tabs>
+              <w:tab w:val="right" w:leader="dot" w:pos="8630"/>
+            </w:tabs>
+            <w:rPr>
+              <w:rFonts w:eastAsiaTheme="minorEastAsia"/>
+              <w:noProof/>
+              <w:color w:val="auto"/>
+            </w:rPr>
+          </w:pPr>
+          <w:hyperlink w:anchor="_Toc86019967" w:history="1">
+            <w:r>
+              <w:rPr>
+                <w:rStyle w:val="Hyperlink"/>
+                <w:rFonts w:ascii="Times New Roman" w:hAnsi="Times New Roman" w:cs="Times New Roman"/>
+                <w:noProof/>
+              </w:rPr>
+              <w:t>Task 2</w:t>
+            </w:r>
+            <w:r>
+              <w:rPr>
+                <w:noProof/>
+                <w:webHidden/>
+              </w:rPr>
+              <w:tab/>
+            </w:r>
+            <w:r>
+              <w:rPr>
+                <w:noProof/>
+                <w:webHidden/>
+              </w:rPr>
+              <w:fldChar w:fldCharType="begin"/>
+            </w:r>
+            <w:r>
+              <w:rPr>
+                <w:noProof/>
+                <w:webHidden/>
+              </w:rPr>
+              <w:instrText xml:space="preserve"> PAGEREF _Toc86019967 \h </w:instrText>
+            </w:r>
+            <w:r>
+              <w:rPr>
+                <w:noProof/>
+                <w:webHidden/>
+              </w:rPr>
+            </w:r>
+            <w:r>
+              <w:rPr>
+                <w:noProof/>
+                <w:webHidden/>
+              </w:rPr>
+              <w:fldChar w:fldCharType="separate"/>
+            </w:r>
+            <w:r>
+              <w:rPr>
+                <w:noProof/>
+                <w:webHidden/>
+              </w:rPr>
+              <w:t>8</w:t>
+            </w:r>
+            <w:r>
+              <w:rPr>
+                <w:noProof/>
+                <w:webHidden/>
+              </w:rPr>
+              <w:fldChar w:fldCharType="end"/>
+            </w:r>
+          </w:hyperlink>
+        </w:p>
+        <w:p>
+          <w:pPr>
+            <w:pStyle w:val="TOC2"/>
+            <w:tabs>
+              <w:tab w:val="right" w:leader="dot" w:pos="8630"/>
+            </w:tabs>
+            <w:rPr>
+              <w:rFonts w:eastAsiaTheme="minorEastAsia"/>
+              <w:noProof/>
+              <w:color w:val="auto"/>
+            </w:rPr>
+          </w:pPr>
+          <w:hyperlink w:anchor="_Toc86019968" w:history="1">
+            <w:r>
+              <w:rPr>
+                <w:rStyle w:val="Hyperlink"/>
+                <w:rFonts w:ascii="Times New Roman" w:hAnsi="Times New Roman" w:cs="Times New Roman"/>
+                <w:noProof/>
+              </w:rPr>
+              <w:t>Method</w:t>
+            </w:r>
+            <w:r>
+              <w:rPr>
+                <w:noProof/>
+                <w:webHidden/>
+              </w:rPr>
+              <w:tab/>
+            </w:r>
+            <w:r>
+              <w:rPr>
+                <w:noProof/>
+                <w:webHidden/>
+              </w:rPr>
+              <w:fldChar w:fldCharType="begin"/>
+            </w:r>
+            <w:r>
+              <w:rPr>
+                <w:noProof/>
+                <w:webHidden/>
+              </w:rPr>
+              <w:instrText xml:space="preserve"> PAGEREF _Toc86019968 \h </w:instrText>
+            </w:r>
+            <w:r>
+              <w:rPr>
+                <w:noProof/>
+                <w:webHidden/>
+              </w:rPr>
+            </w:r>
+            <w:r>
+              <w:rPr>
+                <w:noProof/>
+                <w:webHidden/>
+              </w:rPr>
+              <w:fldChar w:fldCharType="separate"/>
+            </w:r>
+            <w:r>
+              <w:rPr>
+                <w:noProof/>
+                <w:webHidden/>
+              </w:rPr>
+              <w:t>8</w:t>
+            </w:r>
+            <w:r>
+              <w:rPr>
+                <w:noProof/>
+                <w:webHidden/>
+              </w:rPr>
+              <w:fldChar w:fldCharType="end"/>
+            </w:r>
+          </w:hyperlink>
+        </w:p>
+        <w:p>
+          <w:pPr>
+            <w:pStyle w:val="TOC2"/>
+            <w:tabs>
+              <w:tab w:val="right" w:leader="dot" w:pos="8630"/>
+            </w:tabs>
+            <w:rPr>
+              <w:rFonts w:eastAsiaTheme="minorEastAsia"/>
+              <w:noProof/>
+              <w:color w:val="auto"/>
+            </w:rPr>
+          </w:pPr>
+          <w:hyperlink w:anchor="_Toc86019969" w:history="1">
+            <w:r>
+              <w:rPr>
+                <w:rStyle w:val="Hyperlink"/>
+                <w:rFonts w:ascii="Times New Roman" w:hAnsi="Times New Roman" w:cs="Times New Roman"/>
+                <w:noProof/>
+              </w:rPr>
+              <w:t>Results</w:t>
+            </w:r>
+            <w:r>
+              <w:rPr>
+                <w:noProof/>
+                <w:webHidden/>
+              </w:rPr>
+              <w:tab/>
+            </w:r>
+            <w:r>
+              <w:rPr>
+                <w:noProof/>
+                <w:webHidden/>
+              </w:rPr>
+              <w:fldChar w:fldCharType="begin"/>
+            </w:r>
+            <w:r>
+              <w:rPr>
+                <w:noProof/>
+                <w:webHidden/>
+              </w:rPr>
+              <w:instrText xml:space="preserve"> PAGEREF _Toc86019969 \h </w:instrText>
+            </w:r>
+            <w:r>
+              <w:rPr>
+                <w:noProof/>
+                <w:webHidden/>
+              </w:rPr>
+            </w:r>
+            <w:r>
+              <w:rPr>
+                <w:noProof/>
+                <w:webHidden/>
+              </w:rPr>
+              <w:fldChar w:fldCharType="separate"/>
+            </w:r>
+            <w:r>
+              <w:rPr>
+                <w:noProof/>
+                <w:webHidden/>
+              </w:rPr>
+              <w:t>9</w:t>
+            </w:r>
+            <w:r>
+              <w:rPr>
+                <w:noProof/>
+                <w:webHidden/>
+              </w:rPr>
+              <w:fldChar w:fldCharType="end"/>
+            </w:r>
+          </w:hyperlink>
+        </w:p>
+        <w:p>
+          <w:pPr>
+            <w:pStyle w:val="TOC1"/>
+            <w:tabs>
+              <w:tab w:val="right" w:leader="dot" w:pos="8630"/>
+            </w:tabs>
+            <w:rPr>
+              <w:rFonts w:eastAsiaTheme="minorEastAsia"/>
+              <w:noProof/>
+              <w:color w:val="auto"/>
+            </w:rPr>
+          </w:pPr>
+          <w:hyperlink w:anchor="_Toc86019970" w:history="1">
+            <w:r>
+              <w:rPr>
+                <w:rStyle w:val="Hyperlink"/>
+                <w:rFonts w:ascii="Times New Roman" w:hAnsi="Times New Roman" w:cs="Times New Roman"/>
+                <w:noProof/>
+              </w:rPr>
+              <w:t>Task 4</w:t>
+            </w:r>
+            <w:r>
+              <w:rPr>
+                <w:noProof/>
+                <w:webHidden/>
+              </w:rPr>
+              <w:tab/>
+            </w:r>
+            <w:r>
+              <w:rPr>
+                <w:noProof/>
+                <w:webHidden/>
+              </w:rPr>
+              <w:fldChar w:fldCharType="begin"/>
+            </w:r>
+            <w:r>
+              <w:rPr>
+                <w:noProof/>
+                <w:webHidden/>
+              </w:rPr>
+              <w:instrText xml:space="preserve"> PAGEREF _Toc86019970 \h </w:instrText>
+            </w:r>
+            <w:r>
+              <w:rPr>
+                <w:noProof/>
+                <w:webHidden/>
+              </w:rPr>
+            </w:r>
+            <w:r>
+              <w:rPr>
+                <w:noProof/>
+                <w:webHidden/>
+              </w:rPr>
+              <w:fldChar w:fldCharType="separate"/>
+            </w:r>
+            <w:r>
+              <w:rPr>
+                <w:noProof/>
+                <w:webHidden/>
+              </w:rPr>
+              <w:t>11</w:t>
+            </w:r>
+            <w:r>
+              <w:rPr>
+                <w:noProof/>
+                <w:webHidden/>
+              </w:rPr>
+              <w:fldChar w:fldCharType="end"/>
+            </w:r>
+          </w:hyperlink>
+        </w:p>
+        <w:p>
+          <w:pPr>
+            <w:pStyle w:val="TOC2"/>
+            <w:tabs>
+              <w:tab w:val="right" w:leader="dot" w:pos="8630"/>
+            </w:tabs>
+            <w:rPr>
+              <w:rFonts w:eastAsiaTheme="minorEastAsia"/>
+              <w:noProof/>
+              <w:color w:val="auto"/>
+            </w:rPr>
+          </w:pPr>
+          <w:hyperlink w:anchor="_Toc86019971" w:history="1">
+            <w:r>
+              <w:rPr>
+                <w:rStyle w:val="Hyperlink"/>
+                <w:rFonts w:ascii="Times New Roman" w:hAnsi="Times New Roman" w:cs="Times New Roman"/>
+                <w:noProof/>
+              </w:rPr>
+              <w:t>Method</w:t>
+            </w:r>
+            <w:r>
+              <w:rPr>
+                <w:noProof/>
+                <w:webHidden/>
+              </w:rPr>
+              <w:tab/>
+            </w:r>
+            <w:r>
+              <w:rPr>
+                <w:noProof/>
+                <w:webHidden/>
+              </w:rPr>
+              <w:fldChar w:fldCharType="begin"/>
+            </w:r>
+            <w:r>
+              <w:rPr>
+                <w:noProof/>
+                <w:webHidden/>
+              </w:rPr>
+              <w:instrText xml:space="preserve"> PAGEREF _Toc86019971 \h </w:instrText>
+            </w:r>
+            <w:r>
+              <w:rPr>
+                <w:noProof/>
+                <w:webHidden/>
+              </w:rPr>
+            </w:r>
+            <w:r>
+              <w:rPr>
+                <w:noProof/>
+                <w:webHidden/>
+              </w:rPr>
+              <w:fldChar w:fldCharType="separate"/>
+            </w:r>
+            <w:r>
+              <w:rPr>
+                <w:noProof/>
+                <w:webHidden/>
+              </w:rPr>
+              <w:t>11</w:t>
+            </w:r>
+            <w:r>
+              <w:rPr>
+                <w:noProof/>
+                <w:webHidden/>
+              </w:rPr>
+              <w:fldChar w:fldCharType="end"/>
+            </w:r>
+          </w:hyperlink>
+        </w:p>
+        <w:p>
+          <w:pPr>
+            <w:pStyle w:val="TOC2"/>
+            <w:tabs>
+              <w:tab w:val="right" w:leader="dot" w:pos="8630"/>
+            </w:tabs>
+            <w:rPr>
+              <w:rFonts w:eastAsiaTheme="minorEastAsia"/>
+              <w:noProof/>
+              <w:color w:val="auto"/>
+            </w:rPr>
+          </w:pPr>
+          <w:hyperlink w:anchor="_Toc86019972" w:history="1">
+            <w:r>
+              <w:rPr>
+                <w:rStyle w:val="Hyperlink"/>
+                <w:rFonts w:ascii="Times New Roman" w:hAnsi="Times New Roman" w:cs="Times New Roman"/>
+                <w:noProof/>
+              </w:rPr>
+              <w:t>Result</w:t>
+            </w:r>
+            <w:r>
+              <w:rPr>
+                <w:noProof/>
+                <w:webHidden/>
+              </w:rPr>
+              <w:tab/>
+            </w:r>
+            <w:r>
+              <w:rPr>
+                <w:noProof/>
+                <w:webHidden/>
+              </w:rPr>
+              <w:fldChar w:fldCharType="begin"/>
+            </w:r>
+            <w:r>
+              <w:rPr>
+                <w:noProof/>
+                <w:webHidden/>
+              </w:rPr>
+              <w:instrText xml:space="preserve"> PAGEREF _Toc86019972 \h </w:instrText>
+            </w:r>
+            <w:r>
+              <w:rPr>
+                <w:noProof/>
+                <w:webHidden/>
+              </w:rPr>
+            </w:r>
+            <w:r>
+              <w:rPr>
+                <w:noProof/>
+                <w:webHidden/>
+              </w:rPr>
+              <w:fldChar w:fldCharType="separate"/>
+            </w:r>
+            <w:r>
+              <w:rPr>
+                <w:noProof/>
+                <w:webHidden/>
+              </w:rPr>
+              <w:t>11</w:t>
+            </w:r>
+            <w:r>
+              <w:rPr>
+                <w:noProof/>
+                <w:webHidden/>
+              </w:rPr>
+              <w:fldChar w:fldCharType="end"/>
+            </w:r>
+          </w:hyperlink>
+        </w:p>
+        <w:p>
+          <w:pPr>
+            <w:pStyle w:val="TOC1"/>
+            <w:tabs>
+              <w:tab w:val="right" w:leader="dot" w:pos="8630"/>
+            </w:tabs>
+            <w:rPr>
+              <w:rFonts w:eastAsiaTheme="minorEastAsia"/>
+              <w:noProof/>
+              <w:color w:val="auto"/>
+            </w:rPr>
+          </w:pPr>
+          <w:hyperlink w:anchor="_Toc86019973" w:history="1">
+            <w:r>
+              <w:rPr>
+                <w:rStyle w:val="Hyperlink"/>
+                <w:rFonts w:ascii="Times New Roman" w:hAnsi="Times New Roman" w:cs="Times New Roman"/>
+                <w:noProof/>
+              </w:rPr>
+              <w:t>Conclusion</w:t>
+            </w:r>
+            <w:r>
+              <w:rPr>
+                <w:noProof/>
+                <w:webHidden/>
+              </w:rPr>
+              <w:tab/>
+            </w:r>
+            <w:r>
+              <w:rPr>
+                <w:noProof/>
+                <w:webHidden/>
+              </w:rPr>
+              <w:fldChar w:fldCharType="begin"/>
+            </w:r>
+            <w:r>
+              <w:rPr>
+                <w:noProof/>
+                <w:webHidden/>
+              </w:rPr>
+              <w:instrText xml:space="preserve"> PAGEREF _Toc86019973 \h </w:instrText>
+            </w:r>
+            <w:r>
+              <w:rPr>
+                <w:noProof/>
+                <w:webHidden/>
+              </w:rPr>
+            </w:r>
+            <w:r>
+              <w:rPr>
+                <w:noProof/>
+                <w:webHidden/>
+              </w:rPr>
+              <w:fldChar w:fldCharType="separate"/>
+            </w:r>
+            <w:r>
+              <w:rPr>
+                <w:noProof/>
+                <w:webHidden/>
+              </w:rPr>
+              <w:t>12</w:t>
+            </w:r>
+            <w:r>
+              <w:rPr>
+                <w:noProof/>
+                <w:webHidden/>
+              </w:rPr>
+              <w:fldChar w:fldCharType="end"/>
+            </w:r>
+          </w:hyperlink>
+        </w:p>
+        <w:p>
+          <w:r>
+            <w:rPr>
+              <w:b/>
+              <w:bCs/>
+              <w:noProof/>
+            </w:rPr>
+            <w:fldChar w:fldCharType="end"/>
+          </w:r>
+        </w:p>
+      </w:sdtContent>
+    </w:sdt>
+    <w:p>
+      <w:pPr>
+        <w:rPr>
+          <w:rFonts w:ascii="Times New Roman" w:eastAsiaTheme="majorEastAsia" w:hAnsi="Times New Roman" w:cs="Times New Roman"/>
+          <w:color w:val="007789" w:themeColor="accent1" w:themeShade="BF"/>
+          <w:sz w:val="32"/>
+        </w:rPr>
+      </w:pPr>
+    </w:p>
+    <w:p>
+      <w:pPr>
+        <w:rPr>
+          <w:rFonts w:ascii="Times New Roman" w:eastAsiaTheme="majorEastAsia" w:hAnsi="Times New Roman" w:cs="Times New Roman"/>
+          <w:color w:val="007789" w:themeColor="accent1" w:themeShade="BF"/>
+          <w:sz w:val="32"/>
+        </w:rPr>
+      </w:pPr>
+      <w:r>
+        <w:rPr>
+          <w:rFonts w:ascii="Times New Roman" w:hAnsi="Times New Roman" w:cs="Times New Roman"/>
+        </w:rPr>
+        <w:br w:type="page"/>
+      </w:r>
+    </w:p>
+    <w:p>
+      <w:pPr>
         <w:pStyle w:val="Heading1"/>
         <w:jc w:val="both"/>
         <w:rPr>
           <w:rFonts w:ascii="Times New Roman" w:hAnsi="Times New Roman" w:cs="Times New Roman"/>
         </w:rPr>
       </w:pPr>
-    </w:p>
-    <w:p>
-      <w:pPr>
-        <w:pStyle w:val="Heading1"/>
-        <w:jc w:val="both"/>
-        <w:rPr>
-          <w:rFonts w:ascii="Times New Roman" w:hAnsi="Times New Roman" w:cs="Times New Roman"/>
-        </w:rPr>
-      </w:pPr>
-      <w:r>
-        <w:rPr>
-          <w:rFonts w:ascii="Times New Roman" w:hAnsi="Times New Roman" w:cs="Times New Roman"/>
-        </w:rPr>
+      <w:bookmarkStart w:id="5" w:name="_Toc86019958"/>
+      <w:r>
+        <w:rPr>
+          <w:rFonts w:ascii="Times New Roman" w:hAnsi="Times New Roman" w:cs="Times New Roman"/>
+        </w:rPr>
+        <w:lastRenderedPageBreak/>
         <w:t>Introduction</w:t>
       </w:r>
+      <w:bookmarkEnd w:id="5"/>
     </w:p>
     <w:p>
       <w:pPr>
@@ -763,12 +2049,14 @@
           <w:rFonts w:ascii="Times New Roman" w:hAnsi="Times New Roman" w:cs="Times New Roman"/>
         </w:rPr>
       </w:pPr>
+      <w:bookmarkStart w:id="6" w:name="_Toc86019959"/>
       <w:r>
         <w:rPr>
           <w:rFonts w:ascii="Times New Roman" w:hAnsi="Times New Roman" w:cs="Times New Roman"/>
         </w:rPr>
         <w:t>Task 1</w:t>
       </w:r>
+      <w:bookmarkEnd w:id="6"/>
     </w:p>
     <w:p>
       <w:pPr>
@@ -778,12 +2066,14 @@
           <w:rFonts w:ascii="Times New Roman" w:hAnsi="Times New Roman" w:cs="Times New Roman"/>
         </w:rPr>
       </w:pPr>
+      <w:bookmarkStart w:id="7" w:name="_Toc86019960"/>
       <w:r>
         <w:rPr>
           <w:rFonts w:ascii="Times New Roman" w:hAnsi="Times New Roman" w:cs="Times New Roman"/>
         </w:rPr>
         <w:t>Method</w:t>
       </w:r>
+      <w:bookmarkEnd w:id="7"/>
     </w:p>
     <w:p>
       <w:pPr>
@@ -797,7 +2087,19 @@
         <w:rPr>
           <w:rFonts w:ascii="Times New Roman" w:hAnsi="Times New Roman" w:cs="Times New Roman"/>
         </w:rPr>
-        <w:t xml:space="preserve">The system is analyzed over the time span of [0, 20], and following parameters are fixed: </w:t>
+        <w:t xml:space="preserve">The system is analyzed over the time of [0, 20], and </w:t>
+      </w:r>
+      <w:r>
+        <w:rPr>
+          <w:rFonts w:ascii="Times New Roman" w:hAnsi="Times New Roman" w:cs="Times New Roman"/>
+        </w:rPr>
+        <w:t xml:space="preserve">the </w:t>
+      </w:r>
+      <w:r>
+        <w:rPr>
+          <w:rFonts w:ascii="Times New Roman" w:hAnsi="Times New Roman" w:cs="Times New Roman"/>
+        </w:rPr>
+        <w:t xml:space="preserve">following parameters are fixed: </w:t>
       </w:r>
       <m:oMath>
         <m:sSub>
@@ -2428,21 +3730,7 @@
         <w:rPr>
           <w:rFonts w:ascii="Times New Roman" w:eastAsia="Times New Roman" w:hAnsi="Times New Roman" w:cs="Times New Roman"/>
         </w:rPr>
-        <w:t>, mea</w:t>
-      </w:r>
-      <w:proofErr w:type="spellStart"/>
-      <w:r>
-        <w:rPr>
-          <w:rFonts w:ascii="Times New Roman" w:eastAsia="Times New Roman" w:hAnsi="Times New Roman" w:cs="Times New Roman"/>
-        </w:rPr>
-        <w:t>ning</w:t>
-      </w:r>
-      <w:proofErr w:type="spellEnd"/>
-      <w:r>
-        <w:rPr>
-          <w:rFonts w:ascii="Times New Roman" w:eastAsia="Times New Roman" w:hAnsi="Times New Roman" w:cs="Times New Roman"/>
-        </w:rPr>
-        <w:t xml:space="preserve"> all </w:t>
+        <w:t xml:space="preserve">, meaning all </w:t>
       </w:r>
       <m:oMath>
         <m:sSub>
@@ -2539,7 +3827,19 @@
         <w:rPr>
           <w:rFonts w:ascii="Times New Roman" w:eastAsia="Times New Roman" w:hAnsi="Times New Roman" w:cs="Times New Roman"/>
         </w:rPr>
-        <w:t xml:space="preserve"> function runs the delay growth model over 2000 steps. It takes following parameters: Initial value </w:t>
+        <w:t xml:space="preserve"> function runs the delay growth model over 2000 steps. It takes </w:t>
+      </w:r>
+      <w:r>
+        <w:rPr>
+          <w:rFonts w:ascii="Times New Roman" w:eastAsia="Times New Roman" w:hAnsi="Times New Roman" w:cs="Times New Roman"/>
+        </w:rPr>
+        <w:t xml:space="preserve">the </w:t>
+      </w:r>
+      <w:r>
+        <w:rPr>
+          <w:rFonts w:ascii="Times New Roman" w:eastAsia="Times New Roman" w:hAnsi="Times New Roman" w:cs="Times New Roman"/>
+        </w:rPr>
+        <w:t xml:space="preserve">following parameters: Initial value </w:t>
       </w:r>
       <m:oMath>
         <m:sSub>
@@ -2629,16 +3929,14 @@
         <w:rPr>
           <w:rFonts w:ascii="Times New Roman" w:eastAsia="Times New Roman" w:hAnsi="Times New Roman" w:cs="Times New Roman"/>
         </w:rPr>
-        <w:t xml:space="preserve">, and Number of steps. The results were then visualized and interpreted regarding the population size, the relationship between oscillatory peaks, </w:t>
-      </w:r>
-      <w:proofErr w:type="gramStart"/>
-      <w:r>
-        <w:rPr>
-          <w:rFonts w:ascii="Times New Roman" w:eastAsia="Times New Roman" w:hAnsi="Times New Roman" w:cs="Times New Roman"/>
-        </w:rPr>
-        <w:t>period</w:t>
-      </w:r>
-      <w:proofErr w:type="gramEnd"/>
+        <w:t>, and Number of steps. The results were then visualized and interpreted regarding the population size, the relationship between oscillatory peaks, period</w:t>
+      </w:r>
+      <w:r>
+        <w:rPr>
+          <w:rFonts w:ascii="Times New Roman" w:eastAsia="Times New Roman" w:hAnsi="Times New Roman" w:cs="Times New Roman"/>
+        </w:rPr>
+        <w:t>,</w:t>
+      </w:r>
       <w:r>
         <w:rPr>
           <w:rFonts w:ascii="Times New Roman" w:eastAsia="Times New Roman" w:hAnsi="Times New Roman" w:cs="Times New Roman"/>
@@ -2658,21 +3956,19 @@
         <w:rPr>
           <w:rFonts w:ascii="Times New Roman" w:eastAsia="Times New Roman" w:hAnsi="Times New Roman" w:cs="Times New Roman"/>
         </w:rPr>
-        <w:t xml:space="preserve">The next three parts analyzed the differential equations of the 2D representation of the parasite/food system. The systems </w:t>
-      </w:r>
-      <w:proofErr w:type="gramStart"/>
-      <w:r>
-        <w:rPr>
-          <w:rFonts w:ascii="Times New Roman" w:eastAsia="Times New Roman" w:hAnsi="Times New Roman" w:cs="Times New Roman"/>
-        </w:rPr>
-        <w:t>is</w:t>
-      </w:r>
-      <w:proofErr w:type="gramEnd"/>
-      <w:r>
-        <w:rPr>
-          <w:rFonts w:ascii="Times New Roman" w:eastAsia="Times New Roman" w:hAnsi="Times New Roman" w:cs="Times New Roman"/>
-        </w:rPr>
-        <w:t xml:space="preserve"> defined on the time span [0, 20] with fixed birth rate </w:t>
+        <w:t xml:space="preserve">The next three parts analyzed the differential equations of the 2D representation of the parasite/food system. The system is defined on the time [0, 20] with </w:t>
+      </w:r>
+      <w:r>
+        <w:rPr>
+          <w:rFonts w:ascii="Times New Roman" w:eastAsia="Times New Roman" w:hAnsi="Times New Roman" w:cs="Times New Roman"/>
+        </w:rPr>
+        <w:t xml:space="preserve">the </w:t>
+      </w:r>
+      <w:r>
+        <w:rPr>
+          <w:rFonts w:ascii="Times New Roman" w:eastAsia="Times New Roman" w:hAnsi="Times New Roman" w:cs="Times New Roman"/>
+        </w:rPr>
+        <w:t xml:space="preserve">fixed birth rate </w:t>
       </w:r>
       <m:oMath>
         <m:sSub>
@@ -2760,7 +4056,19 @@
         <w:rPr>
           <w:rFonts w:ascii="Times New Roman" w:eastAsia="Times New Roman" w:hAnsi="Times New Roman" w:cs="Times New Roman"/>
         </w:rPr>
-        <w:t xml:space="preserve"> sweep processes to analyze the effect of rate of food growth </w:t>
+        <w:t xml:space="preserve"> sweep processes to analyze the effect of </w:t>
+      </w:r>
+      <w:r>
+        <w:rPr>
+          <w:rFonts w:ascii="Times New Roman" w:eastAsia="Times New Roman" w:hAnsi="Times New Roman" w:cs="Times New Roman"/>
+        </w:rPr>
+        <w:t xml:space="preserve">the </w:t>
+      </w:r>
+      <w:r>
+        <w:rPr>
+          <w:rFonts w:ascii="Times New Roman" w:eastAsia="Times New Roman" w:hAnsi="Times New Roman" w:cs="Times New Roman"/>
+        </w:rPr>
+        <w:t xml:space="preserve">rate of food growth </w:t>
       </w:r>
       <m:oMath>
         <m:sSub>
@@ -2877,7 +4185,19 @@
         <w:rPr>
           <w:rFonts w:ascii="Times New Roman" w:eastAsia="Times New Roman" w:hAnsi="Times New Roman" w:cs="Times New Roman"/>
         </w:rPr>
-        <w:t>Parameters that do not satisfy following conditions will be ignored:</w:t>
+        <w:t xml:space="preserve">Parameters that do not satisfy </w:t>
+      </w:r>
+      <w:r>
+        <w:rPr>
+          <w:rFonts w:ascii="Times New Roman" w:eastAsia="Times New Roman" w:hAnsi="Times New Roman" w:cs="Times New Roman"/>
+        </w:rPr>
+        <w:t xml:space="preserve">the </w:t>
+      </w:r>
+      <w:r>
+        <w:rPr>
+          <w:rFonts w:ascii="Times New Roman" w:eastAsia="Times New Roman" w:hAnsi="Times New Roman" w:cs="Times New Roman"/>
+        </w:rPr>
+        <w:t>following conditions will be ignored:</w:t>
       </w:r>
     </w:p>
     <w:p>
@@ -2899,7 +4219,7 @@
           <w:rFonts w:ascii="Times New Roman" w:eastAsia="Times New Roman" w:hAnsi="Times New Roman"/>
           <w:color w:val="595959" w:themeColor="text1" w:themeTint="A6"/>
         </w:rPr>
-        <w:t xml:space="preserve">The population is non-negative at all </w:t>
+        <w:t xml:space="preserve">The population </w:t>
       </w:r>
       <w:proofErr w:type="gramStart"/>
       <w:r>
@@ -2907,7 +4227,14 @@
           <w:rFonts w:ascii="Times New Roman" w:eastAsia="Times New Roman" w:hAnsi="Times New Roman"/>
           <w:color w:val="595959" w:themeColor="text1" w:themeTint="A6"/>
         </w:rPr>
-        <w:t>time</w:t>
+        <w:t>is non-negative at all time</w:t>
+      </w:r>
+      <w:r>
+        <w:rPr>
+          <w:rFonts w:ascii="Times New Roman" w:eastAsia="Times New Roman" w:hAnsi="Times New Roman"/>
+          <w:color w:val="595959" w:themeColor="text1" w:themeTint="A6"/>
+        </w:rPr>
+        <w:t>s</w:t>
       </w:r>
       <w:proofErr w:type="gramEnd"/>
       <w:r>
@@ -2937,17 +4264,15 @@
           <w:rFonts w:ascii="Times New Roman" w:eastAsia="Times New Roman" w:hAnsi="Times New Roman"/>
           <w:color w:val="595959" w:themeColor="text1" w:themeTint="A6"/>
         </w:rPr>
-        <w:t xml:space="preserve">The system </w:t>
-      </w:r>
-      <w:proofErr w:type="gramStart"/>
+        <w:t>The system tend</w:t>
+      </w:r>
       <w:r>
         <w:rPr>
           <w:rFonts w:ascii="Times New Roman" w:eastAsia="Times New Roman" w:hAnsi="Times New Roman"/>
           <w:color w:val="595959" w:themeColor="text1" w:themeTint="A6"/>
         </w:rPr>
-        <w:t>tend</w:t>
-      </w:r>
-      <w:proofErr w:type="gramEnd"/>
+        <w:t>s</w:t>
+      </w:r>
       <w:r>
         <w:rPr>
           <w:rFonts w:ascii="Times New Roman" w:eastAsia="Times New Roman" w:hAnsi="Times New Roman"/>
@@ -3321,7 +4646,19 @@
         <w:rPr>
           <w:rFonts w:ascii="Times New Roman" w:eastAsia="Times New Roman" w:hAnsi="Times New Roman" w:cs="Times New Roman"/>
         </w:rPr>
-        <w:t xml:space="preserve"> are used for task b, c, and d respectively. We used the increment of 0.5 for all sweeping functions.</w:t>
+        <w:t xml:space="preserve"> are used for task</w:t>
+      </w:r>
+      <w:r>
+        <w:rPr>
+          <w:rFonts w:ascii="Times New Roman" w:eastAsia="Times New Roman" w:hAnsi="Times New Roman" w:cs="Times New Roman"/>
+        </w:rPr>
+        <w:t>s</w:t>
+      </w:r>
+      <w:r>
+        <w:rPr>
+          <w:rFonts w:ascii="Times New Roman" w:eastAsia="Times New Roman" w:hAnsi="Times New Roman" w:cs="Times New Roman"/>
+        </w:rPr>
+        <w:t xml:space="preserve"> b, c, and d respectively. We used the increment of 0.5 for all sweeping functions.</w:t>
       </w:r>
     </w:p>
     <w:p>
@@ -3332,12 +4669,14 @@
           <w:rFonts w:ascii="Times New Roman" w:eastAsia="Times New Roman" w:hAnsi="Times New Roman" w:cs="Times New Roman"/>
         </w:rPr>
       </w:pPr>
+      <w:bookmarkStart w:id="8" w:name="_Toc86019961"/>
       <w:r>
         <w:rPr>
           <w:rFonts w:ascii="Times New Roman" w:eastAsia="Times New Roman" w:hAnsi="Times New Roman" w:cs="Times New Roman"/>
         </w:rPr>
         <w:t>Result</w:t>
       </w:r>
+      <w:bookmarkEnd w:id="8"/>
     </w:p>
     <w:p>
       <w:pPr>
@@ -3347,12 +4686,14 @@
           <w:rFonts w:ascii="Times New Roman" w:eastAsia="Times New Roman" w:hAnsi="Times New Roman" w:cs="Times New Roman"/>
         </w:rPr>
       </w:pPr>
+      <w:bookmarkStart w:id="9" w:name="_Toc86019962"/>
       <w:r>
         <w:rPr>
           <w:rFonts w:ascii="Times New Roman" w:eastAsia="Times New Roman" w:hAnsi="Times New Roman" w:cs="Times New Roman"/>
         </w:rPr>
         <w:t>a) Delay Growth Model</w:t>
       </w:r>
+      <w:bookmarkEnd w:id="9"/>
     </w:p>
     <w:p>
       <w:pPr>
@@ -3366,19 +4707,7 @@
         <w:rPr>
           <w:rFonts w:ascii="Times New Roman" w:eastAsia="Times New Roman" w:hAnsi="Times New Roman" w:cs="Times New Roman"/>
         </w:rPr>
-        <w:t>After introduc</w:t>
-      </w:r>
-      <w:r>
-        <w:rPr>
-          <w:rFonts w:ascii="Times New Roman" w:eastAsia="Times New Roman" w:hAnsi="Times New Roman" w:cs="Times New Roman"/>
-        </w:rPr>
-        <w:t>ing</w:t>
-      </w:r>
-      <w:r>
-        <w:rPr>
-          <w:rFonts w:ascii="Times New Roman" w:eastAsia="Times New Roman" w:hAnsi="Times New Roman" w:cs="Times New Roman"/>
-        </w:rPr>
-        <w:t xml:space="preserve"> the delay term into the equation, we plotted the population size against steps to see the dynamics of the system [</w:t>
+        <w:t>After introducing the delay term into the equation, we plotted the population size against steps to see the dynamics of the system [</w:t>
       </w:r>
       <w:r>
         <w:rPr>
@@ -3396,12 +4725,12 @@
         <w:rPr>
           <w:rFonts w:ascii="Times New Roman" w:eastAsia="Times New Roman" w:hAnsi="Times New Roman" w:cs="Times New Roman"/>
         </w:rPr>
-      </w:r>
-      <w:r>
-        <w:rPr>
-          <w:rFonts w:ascii="Times New Roman" w:eastAsia="Times New Roman" w:hAnsi="Times New Roman" w:cs="Times New Roman"/>
-        </w:rPr>
         <w:instrText xml:space="preserve"> \* MERGEFORMAT </w:instrText>
+      </w:r>
+      <w:r>
+        <w:rPr>
+          <w:rFonts w:ascii="Times New Roman" w:eastAsia="Times New Roman" w:hAnsi="Times New Roman" w:cs="Times New Roman"/>
+        </w:rPr>
       </w:r>
       <w:r>
         <w:rPr>
@@ -3656,7 +4985,7 @@
                                 <w:noProof/>
                               </w:rPr>
                             </w:pPr>
-                            <w:bookmarkStart w:id="5" w:name="_Ref85145449"/>
+                            <w:bookmarkStart w:id="10" w:name="_Ref85145449"/>
                             <w:r>
                               <w:rPr>
                                 <w:rFonts w:ascii="Times New Roman" w:hAnsi="Times New Roman"/>
@@ -3700,7 +5029,7 @@
                               </w:rPr>
                               <w:fldChar w:fldCharType="end"/>
                             </w:r>
-                            <w:bookmarkEnd w:id="5"/>
+                            <w:bookmarkEnd w:id="10"/>
                             <w:r>
                               <w:rPr>
                                 <w:rFonts w:ascii="Times New Roman" w:hAnsi="Times New Roman"/>
@@ -3739,7 +5068,7 @@
                           <w:noProof/>
                         </w:rPr>
                       </w:pPr>
-                      <w:bookmarkStart w:id="6" w:name="_Ref85145449"/>
+                      <w:bookmarkStart w:id="11" w:name="_Ref85145449"/>
                       <w:r>
                         <w:rPr>
                           <w:rFonts w:ascii="Times New Roman" w:hAnsi="Times New Roman"/>
@@ -3783,7 +5112,7 @@
                         </w:rPr>
                         <w:fldChar w:fldCharType="end"/>
                       </w:r>
-                      <w:bookmarkEnd w:id="6"/>
+                      <w:bookmarkEnd w:id="11"/>
                       <w:r>
                         <w:rPr>
                           <w:rFonts w:ascii="Times New Roman" w:hAnsi="Times New Roman"/>
@@ -3878,19 +5207,7 @@
         <w:rPr>
           <w:rFonts w:ascii="Times New Roman" w:eastAsia="Times New Roman" w:hAnsi="Times New Roman" w:cs="Times New Roman"/>
         </w:rPr>
-        <w:t xml:space="preserve"> and step</w:t>
-      </w:r>
-      <w:r>
-        <w:rPr>
-          <w:rFonts w:ascii="Times New Roman" w:eastAsia="Times New Roman" w:hAnsi="Times New Roman" w:cs="Times New Roman"/>
-        </w:rPr>
-        <w:t xml:space="preserve"> </w:t>
-      </w:r>
-      <w:r>
-        <w:rPr>
-          <w:rFonts w:ascii="Times New Roman" w:eastAsia="Times New Roman" w:hAnsi="Times New Roman" w:cs="Times New Roman"/>
-        </w:rPr>
-        <w:t xml:space="preserve">size </w:t>
+        <w:t xml:space="preserve"> and step size </w:t>
       </w:r>
       <w:r>
         <w:rPr>
@@ -3917,7 +5234,19 @@
         <w:rPr>
           <w:rFonts w:ascii="Times New Roman" w:eastAsia="Times New Roman" w:hAnsi="Times New Roman" w:cs="Times New Roman"/>
         </w:rPr>
-        <w:t xml:space="preserve">, the population temporarily oscillates and approach the stable point of carrying capacity </w:t>
+        <w:t>, the population temporarily oscillates and approach</w:t>
+      </w:r>
+      <w:r>
+        <w:rPr>
+          <w:rFonts w:ascii="Times New Roman" w:eastAsia="Times New Roman" w:hAnsi="Times New Roman" w:cs="Times New Roman"/>
+        </w:rPr>
+        <w:t>es</w:t>
+      </w:r>
+      <w:r>
+        <w:rPr>
+          <w:rFonts w:ascii="Times New Roman" w:eastAsia="Times New Roman" w:hAnsi="Times New Roman" w:cs="Times New Roman"/>
+        </w:rPr>
+        <w:t xml:space="preserve"> the stable point of carrying capacity </w:t>
       </w:r>
       <m:oMath>
         <m:r>
@@ -3931,19 +5260,19 @@
         <w:rPr>
           <w:rFonts w:ascii="Times New Roman" w:eastAsia="Times New Roman" w:hAnsi="Times New Roman" w:cs="Times New Roman"/>
         </w:rPr>
-        <w:t>. As s increases into 100, we observed permanent oscillations around the carrying capacity with a larger period. However, after reaching some delay threshold, the population goes extinct because the degree of the delay is so violent. Even though we see the oscillation peeks are higher</w:t>
-      </w:r>
-      <w:r>
-        <w:rPr>
-          <w:rFonts w:ascii="Times New Roman" w:eastAsia="Times New Roman" w:hAnsi="Times New Roman" w:cs="Times New Roman"/>
-        </w:rPr>
-        <w:t>, the</w:t>
-      </w:r>
-      <w:r>
-        <w:rPr>
-          <w:rFonts w:ascii="Times New Roman" w:eastAsia="Times New Roman" w:hAnsi="Times New Roman" w:cs="Times New Roman"/>
-        </w:rPr>
-        <w:t xml:space="preserve"> population is extinct after it went down to 0.</w:t>
+        <w:t>. As s increases to 100, we observed permanent oscillations around the carrying capacity with a larger period. However, after reaching some delay threshold, the population goes extinct because the degree of the delay is so violent. Even though we see the oscillation pe</w:t>
+      </w:r>
+      <w:r>
+        <w:rPr>
+          <w:rFonts w:ascii="Times New Roman" w:eastAsia="Times New Roman" w:hAnsi="Times New Roman" w:cs="Times New Roman"/>
+        </w:rPr>
+        <w:t>a</w:t>
+      </w:r>
+      <w:r>
+        <w:rPr>
+          <w:rFonts w:ascii="Times New Roman" w:eastAsia="Times New Roman" w:hAnsi="Times New Roman" w:cs="Times New Roman"/>
+        </w:rPr>
+        <w:t>ks are higher, the population is extinct after it went down to 0.</w:t>
       </w:r>
     </w:p>
     <w:p>
@@ -3954,6 +5283,7 @@
           <w:rFonts w:ascii="Times New Roman" w:eastAsia="Times New Roman" w:hAnsi="Times New Roman" w:cs="Times New Roman"/>
         </w:rPr>
       </w:pPr>
+      <w:bookmarkStart w:id="12" w:name="_Toc86019963"/>
       <w:r>
         <w:rPr>
           <w:rFonts w:ascii="Times New Roman" w:eastAsia="Times New Roman" w:hAnsi="Times New Roman" w:cs="Times New Roman"/>
@@ -3994,6 +5324,7 @@
           <m:t>)</m:t>
         </m:r>
       </m:oMath>
+      <w:bookmarkEnd w:id="12"/>
     </w:p>
     <w:p>
       <w:pPr>
@@ -4139,12 +5470,12 @@
         <w:rPr>
           <w:rFonts w:ascii="Times New Roman" w:eastAsia="Times New Roman" w:hAnsi="Times New Roman" w:cs="Times New Roman"/>
         </w:rPr>
-      </w:r>
-      <w:r>
-        <w:rPr>
-          <w:rFonts w:ascii="Times New Roman" w:eastAsia="Times New Roman" w:hAnsi="Times New Roman" w:cs="Times New Roman"/>
-        </w:rPr>
         <w:instrText xml:space="preserve"> \* MERGEFORMAT </w:instrText>
+      </w:r>
+      <w:r>
+        <w:rPr>
+          <w:rFonts w:ascii="Times New Roman" w:eastAsia="Times New Roman" w:hAnsi="Times New Roman" w:cs="Times New Roman"/>
+        </w:rPr>
       </w:r>
       <w:r>
         <w:rPr>
@@ -4233,7 +5564,7 @@
           <w:rFonts w:ascii="Times New Roman" w:eastAsia="Times New Roman" w:hAnsi="Times New Roman"/>
           <w:color w:val="595959" w:themeColor="text1" w:themeTint="A6"/>
         </w:rPr>
-        <w:t xml:space="preserve">The population is non-negative at all </w:t>
+        <w:t xml:space="preserve">The population </w:t>
       </w:r>
       <w:proofErr w:type="gramStart"/>
       <w:r>
@@ -4241,7 +5572,14 @@
           <w:rFonts w:ascii="Times New Roman" w:eastAsia="Times New Roman" w:hAnsi="Times New Roman"/>
           <w:color w:val="595959" w:themeColor="text1" w:themeTint="A6"/>
         </w:rPr>
-        <w:t>time</w:t>
+        <w:t>is non-negative at all time</w:t>
+      </w:r>
+      <w:r>
+        <w:rPr>
+          <w:rFonts w:ascii="Times New Roman" w:eastAsia="Times New Roman" w:hAnsi="Times New Roman"/>
+          <w:color w:val="595959" w:themeColor="text1" w:themeTint="A6"/>
+        </w:rPr>
+        <w:t>s</w:t>
       </w:r>
       <w:proofErr w:type="gramEnd"/>
       <w:r>
@@ -4269,6 +5607,7 @@
       <w:r>
         <w:rPr>
           <w:rFonts w:ascii="Times New Roman" w:eastAsia="Times New Roman" w:hAnsi="Times New Roman"/>
+          <w:noProof/>
           <w:color w:val="595959" w:themeColor="text1" w:themeTint="A6"/>
         </w:rPr>
         <mc:AlternateContent>
@@ -4368,7 +5707,7 @@
                                     <w:noProof/>
                                   </w:rPr>
                                 </w:pPr>
-                                <w:bookmarkStart w:id="7" w:name="_Ref85552509"/>
+                                <w:bookmarkStart w:id="13" w:name="_Ref85552509"/>
                                 <w:r>
                                   <w:rPr>
                                     <w:rFonts w:ascii="Times New Roman" w:hAnsi="Times New Roman"/>
@@ -4412,7 +5751,7 @@
                                   </w:rPr>
                                   <w:fldChar w:fldCharType="end"/>
                                 </w:r>
-                                <w:bookmarkEnd w:id="7"/>
+                                <w:bookmarkEnd w:id="13"/>
                                 <w:r>
                                   <w:rPr>
                                     <w:rFonts w:ascii="Times New Roman" w:hAnsi="Times New Roman"/>
@@ -4469,6 +5808,25 @@
             <w:pict>
               <v:group w14:anchorId="6EEA8A39" id="Group 19" o:spid="_x0000_s1027" style="position:absolute;left:0;text-align:left;margin-left:11.7pt;margin-top:40.8pt;width:466.15pt;height:214.2pt;z-index:251662336" coordsize="59198,27203" o:gfxdata="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">
                 <v:group id="Group 9" o:spid="_x0000_s1028" style="position:absolute;width:53098;height:27203" coordsize="53098,27204" o:gfxdata="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">
+                  <v:shapetype id="_x0000_t75" coordsize="21600,21600" o:spt="75" o:preferrelative="t" path="m@4@5l@4@11@9@11@9@5xe" filled="f" stroked="f">
+                    <v:stroke joinstyle="miter"/>
+                    <v:formulas>
+                      <v:f eqn="if lineDrawn pixelLineWidth 0"/>
+                      <v:f eqn="sum @0 1 0"/>
+                      <v:f eqn="sum 0 0 @1"/>
+                      <v:f eqn="prod @2 1 2"/>
+                      <v:f eqn="prod @3 21600 pixelWidth"/>
+                      <v:f eqn="prod @3 21600 pixelHeight"/>
+                      <v:f eqn="sum @0 0 1"/>
+                      <v:f eqn="prod @6 1 2"/>
+                      <v:f eqn="prod @7 21600 pixelWidth"/>
+                      <v:f eqn="sum @8 21600 0"/>
+                      <v:f eqn="prod @7 21600 pixelHeight"/>
+                      <v:f eqn="sum @10 21600 0"/>
+                    </v:formulas>
+                    <v:path o:extrusionok="f" gradientshapeok="t" o:connecttype="rect"/>
+                    <o:lock v:ext="edit" aspectratio="t"/>
+                  </v:shapetype>
                   <v:shape id="Picture 2" o:spid="_x0000_s1029" type="#_x0000_t75" style="position:absolute;width:29587;height:22745;visibility:visible;mso-wrap-style:square" o:gfxdata="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">
                     <v:imagedata r:id="rId15" o:title=""/>
                   </v:shape>
@@ -4483,7 +5841,7 @@
                               <w:noProof/>
                             </w:rPr>
                           </w:pPr>
-                          <w:bookmarkStart w:id="8" w:name="_Ref85552509"/>
+                          <w:bookmarkStart w:id="14" w:name="_Ref85552509"/>
                           <w:r>
                             <w:rPr>
                               <w:rFonts w:ascii="Times New Roman" w:hAnsi="Times New Roman"/>
@@ -4527,7 +5885,7 @@
                             </w:rPr>
                             <w:fldChar w:fldCharType="end"/>
                           </w:r>
-                          <w:bookmarkEnd w:id="8"/>
+                          <w:bookmarkEnd w:id="14"/>
                           <w:r>
                             <w:rPr>
                               <w:rFonts w:ascii="Times New Roman" w:hAnsi="Times New Roman"/>
@@ -4552,21 +5910,7 @@
           <w:rFonts w:ascii="Times New Roman" w:eastAsia="Times New Roman" w:hAnsi="Times New Roman"/>
           <w:color w:val="595959" w:themeColor="text1" w:themeTint="A6"/>
         </w:rPr>
-        <w:t>The system tend</w:t>
-      </w:r>
-      <w:r>
-        <w:rPr>
-          <w:rFonts w:ascii="Times New Roman" w:eastAsia="Times New Roman" w:hAnsi="Times New Roman"/>
-          <w:color w:val="595959" w:themeColor="text1" w:themeTint="A6"/>
-        </w:rPr>
-        <w:t>s</w:t>
-      </w:r>
-      <w:r>
-        <w:rPr>
-          <w:rFonts w:ascii="Times New Roman" w:eastAsia="Times New Roman" w:hAnsi="Times New Roman"/>
-          <w:color w:val="595959" w:themeColor="text1" w:themeTint="A6"/>
-        </w:rPr>
-        <w:t xml:space="preserve"> to enter a stable state of either </w:t>
+        <w:t xml:space="preserve">The system tends to enter a stable state of either </w:t>
       </w:r>
       <m:oMath>
         <m:sSub>
@@ -4982,31 +6326,19 @@
         <w:rPr>
           <w:rFonts w:ascii="Times New Roman" w:eastAsia="Times New Roman" w:hAnsi="Times New Roman" w:cs="Times New Roman"/>
         </w:rPr>
-        <w:t xml:space="preserve"> is in the range of [1.5, 45.5]. </w:t>
-      </w:r>
-      <w:r>
-        <w:rPr>
-          <w:rFonts w:ascii="Times New Roman" w:eastAsia="Times New Roman" w:hAnsi="Times New Roman" w:cs="Times New Roman"/>
-        </w:rPr>
-        <w:t>To</w:t>
-      </w:r>
-      <w:r>
-        <w:rPr>
-          <w:rFonts w:ascii="Times New Roman" w:eastAsia="Times New Roman" w:hAnsi="Times New Roman" w:cs="Times New Roman"/>
-        </w:rPr>
-        <w:t xml:space="preserve"> satisf</w:t>
-      </w:r>
-      <w:r>
-        <w:rPr>
-          <w:rFonts w:ascii="Times New Roman" w:eastAsia="Times New Roman" w:hAnsi="Times New Roman" w:cs="Times New Roman"/>
-        </w:rPr>
-        <w:t>y</w:t>
-      </w:r>
-      <w:r>
-        <w:rPr>
-          <w:rFonts w:ascii="Times New Roman" w:eastAsia="Times New Roman" w:hAnsi="Times New Roman" w:cs="Times New Roman"/>
-        </w:rPr>
-        <w:t xml:space="preserve"> both condition </w:t>
+        <w:t xml:space="preserve"> is in the range of [1.5, 45.5]. To satisfy both condition</w:t>
+      </w:r>
+      <w:r>
+        <w:rPr>
+          <w:rFonts w:ascii="Times New Roman" w:eastAsia="Times New Roman" w:hAnsi="Times New Roman" w:cs="Times New Roman"/>
+        </w:rPr>
+        <w:t>s</w:t>
+      </w:r>
+      <w:r>
+        <w:rPr>
+          <w:rFonts w:ascii="Times New Roman" w:eastAsia="Times New Roman" w:hAnsi="Times New Roman" w:cs="Times New Roman"/>
+        </w:rPr>
+        <w:t xml:space="preserve"> </w:t>
       </w:r>
       <m:oMath>
         <m:sSub>
@@ -5298,6 +6630,7 @@
           <w:rFonts w:ascii="Times New Roman" w:eastAsia="Times New Roman" w:hAnsi="Times New Roman" w:cs="Times New Roman"/>
         </w:rPr>
       </w:pPr>
+      <w:bookmarkStart w:id="15" w:name="_Toc86019964"/>
       <w:r>
         <w:rPr>
           <w:rFonts w:ascii="Times New Roman" w:eastAsia="Times New Roman" w:hAnsi="Times New Roman" w:cs="Times New Roman"/>
@@ -5378,6 +6711,7 @@
           <m:t>)</m:t>
         </m:r>
       </m:oMath>
+      <w:bookmarkEnd w:id="15"/>
     </w:p>
     <w:p>
       <w:pPr>
@@ -5459,19 +6793,7 @@
         <w:rPr>
           <w:rFonts w:ascii="Times New Roman" w:eastAsia="Times New Roman" w:hAnsi="Times New Roman" w:cs="Times New Roman"/>
         </w:rPr>
-        <w:t>, we perform sweeping for both big and small value</w:t>
-      </w:r>
-      <w:r>
-        <w:rPr>
-          <w:rFonts w:ascii="Times New Roman" w:eastAsia="Times New Roman" w:hAnsi="Times New Roman" w:cs="Times New Roman"/>
-        </w:rPr>
-        <w:t>s</w:t>
-      </w:r>
-      <w:r>
-        <w:rPr>
-          <w:rFonts w:ascii="Times New Roman" w:eastAsia="Times New Roman" w:hAnsi="Times New Roman" w:cs="Times New Roman"/>
-        </w:rPr>
-        <w:t xml:space="preserve"> of </w:t>
+        <w:t xml:space="preserve">, we perform sweeping for both big and small values of </w:t>
       </w:r>
       <m:oMath>
         <m:r>
@@ -6210,7 +7532,21 @@
           <w:rFonts w:ascii="Times New Roman" w:eastAsia="Times New Roman" w:hAnsi="Times New Roman"/>
           <w:color w:val="595959" w:themeColor="text1" w:themeTint="A6"/>
         </w:rPr>
-        <w:t xml:space="preserve">, then the result satisfies both condition </w:t>
+        <w:t>, then the result satisfies both condition</w:t>
+      </w:r>
+      <w:r>
+        <w:rPr>
+          <w:rFonts w:ascii="Times New Roman" w:eastAsia="Times New Roman" w:hAnsi="Times New Roman"/>
+          <w:color w:val="595959" w:themeColor="text1" w:themeTint="A6"/>
+        </w:rPr>
+        <w:t>s</w:t>
+      </w:r>
+      <w:r>
+        <w:rPr>
+          <w:rFonts w:ascii="Times New Roman" w:eastAsia="Times New Roman" w:hAnsi="Times New Roman"/>
+          <w:color w:val="595959" w:themeColor="text1" w:themeTint="A6"/>
+        </w:rPr>
+        <w:t xml:space="preserve"> </w:t>
       </w:r>
       <m:oMath>
         <m:sSub>
@@ -6919,6 +8255,7 @@
           <w:rFonts w:ascii="Times New Roman" w:eastAsia="Times New Roman" w:hAnsi="Times New Roman" w:cs="Times New Roman"/>
         </w:rPr>
       </w:pPr>
+      <w:bookmarkStart w:id="16" w:name="_Toc86019965"/>
       <w:r>
         <w:rPr>
           <w:rFonts w:ascii="Times New Roman" w:eastAsia="Times New Roman" w:hAnsi="Times New Roman" w:cs="Times New Roman"/>
@@ -7000,6 +8337,7 @@
           <m:t>)</m:t>
         </m:r>
       </m:oMath>
+      <w:bookmarkEnd w:id="16"/>
     </w:p>
     <w:p>
       <w:pPr>
@@ -7030,12 +8368,12 @@
         <w:rPr>
           <w:rFonts w:ascii="Times New Roman" w:eastAsia="Times New Roman" w:hAnsi="Times New Roman" w:cs="Times New Roman"/>
         </w:rPr>
-      </w:r>
-      <w:r>
-        <w:rPr>
-          <w:rFonts w:ascii="Times New Roman" w:eastAsia="Times New Roman" w:hAnsi="Times New Roman" w:cs="Times New Roman"/>
-        </w:rPr>
         <w:instrText xml:space="preserve"> \* MERGEFORMAT </w:instrText>
+      </w:r>
+      <w:r>
+        <w:rPr>
+          <w:rFonts w:ascii="Times New Roman" w:eastAsia="Times New Roman" w:hAnsi="Times New Roman" w:cs="Times New Roman"/>
+        </w:rPr>
       </w:r>
       <w:r>
         <w:rPr>
@@ -7590,7 +8928,7 @@
                                   <w:noProof/>
                                 </w:rPr>
                               </w:pPr>
-                              <w:bookmarkStart w:id="9" w:name="_Ref85612059"/>
+                              <w:bookmarkStart w:id="17" w:name="_Ref85612059"/>
                               <w:r>
                                 <w:rPr>
                                   <w:rFonts w:ascii="Times New Roman" w:hAnsi="Times New Roman"/>
@@ -7634,7 +8972,7 @@
                                 </w:rPr>
                                 <w:fldChar w:fldCharType="end"/>
                               </w:r>
-                              <w:bookmarkEnd w:id="9"/>
+                              <w:bookmarkEnd w:id="17"/>
                               <w:r>
                                 <w:rPr>
                                   <w:rFonts w:ascii="Times New Roman" w:hAnsi="Times New Roman"/>
@@ -7741,7 +9079,7 @@
                             <w:noProof/>
                           </w:rPr>
                         </w:pPr>
-                        <w:bookmarkStart w:id="10" w:name="_Ref85612059"/>
+                        <w:bookmarkStart w:id="18" w:name="_Ref85612059"/>
                         <w:r>
                           <w:rPr>
                             <w:rFonts w:ascii="Times New Roman" w:hAnsi="Times New Roman"/>
@@ -7785,7 +9123,7 @@
                           </w:rPr>
                           <w:fldChar w:fldCharType="end"/>
                         </w:r>
-                        <w:bookmarkEnd w:id="10"/>
+                        <w:bookmarkEnd w:id="18"/>
                         <w:r>
                           <w:rPr>
                             <w:rFonts w:ascii="Times New Roman" w:hAnsi="Times New Roman"/>
@@ -8219,7 +9557,19 @@
         <w:rPr>
           <w:rFonts w:ascii="Times New Roman" w:eastAsia="Times New Roman" w:hAnsi="Times New Roman" w:cs="Times New Roman"/>
         </w:rPr>
-        <w:t xml:space="preserve">, which is smaller that </w:t>
+        <w:t>, which is smaller tha</w:t>
+      </w:r>
+      <w:r>
+        <w:rPr>
+          <w:rFonts w:ascii="Times New Roman" w:eastAsia="Times New Roman" w:hAnsi="Times New Roman" w:cs="Times New Roman"/>
+        </w:rPr>
+        <w:t>n</w:t>
+      </w:r>
+      <w:r>
+        <w:rPr>
+          <w:rFonts w:ascii="Times New Roman" w:eastAsia="Times New Roman" w:hAnsi="Times New Roman" w:cs="Times New Roman"/>
+        </w:rPr>
+        <w:t xml:space="preserve"> </w:t>
       </w:r>
       <m:oMath>
         <m:sSub>
@@ -8278,12 +9628,14 @@
           <w:rFonts w:ascii="Times New Roman" w:eastAsia="Times New Roman" w:hAnsi="Times New Roman" w:cs="Times New Roman"/>
         </w:rPr>
       </w:pPr>
+      <w:bookmarkStart w:id="19" w:name="_Toc86019966"/>
       <w:r>
         <w:rPr>
           <w:rFonts w:ascii="Times New Roman" w:eastAsia="Times New Roman" w:hAnsi="Times New Roman" w:cs="Times New Roman"/>
         </w:rPr>
         <w:t>Discussion</w:t>
       </w:r>
+      <w:bookmarkEnd w:id="19"/>
     </w:p>
     <w:p>
       <w:pPr>
@@ -8869,19 +10221,7 @@
         <w:rPr>
           <w:rFonts w:ascii="Times New Roman" w:hAnsi="Times New Roman" w:cs="Times New Roman"/>
         </w:rPr>
-        <w:t>. This result remain</w:t>
-      </w:r>
-      <w:r>
-        <w:rPr>
-          <w:rFonts w:ascii="Times New Roman" w:hAnsi="Times New Roman" w:cs="Times New Roman"/>
-        </w:rPr>
-        <w:t>s</w:t>
-      </w:r>
-      <w:r>
-        <w:rPr>
-          <w:rFonts w:ascii="Times New Roman" w:hAnsi="Times New Roman" w:cs="Times New Roman"/>
-        </w:rPr>
-        <w:t xml:space="preserve"> consistent in all parameter sweeps performed in task 1. In the first sweep with one parameter </w:t>
+        <w:t xml:space="preserve">. This result remains consistent in all parameter sweeps performed in task 1. In the first sweep with one parameter </w:t>
       </w:r>
       <m:oMath>
         <m:sSub>
@@ -8915,7 +10255,19 @@
         <w:rPr>
           <w:rFonts w:ascii="Times New Roman" w:hAnsi="Times New Roman" w:cs="Times New Roman"/>
         </w:rPr>
-        <w:t xml:space="preserve">, we observed the merged point of two stages is in the range of </w:t>
+        <w:t xml:space="preserve">, we observed the merged point of </w:t>
+      </w:r>
+      <w:r>
+        <w:rPr>
+          <w:rFonts w:ascii="Times New Roman" w:hAnsi="Times New Roman" w:cs="Times New Roman"/>
+        </w:rPr>
+        <w:t xml:space="preserve">the </w:t>
+      </w:r>
+      <w:r>
+        <w:rPr>
+          <w:rFonts w:ascii="Times New Roman" w:hAnsi="Times New Roman" w:cs="Times New Roman"/>
+        </w:rPr>
+        <w:t xml:space="preserve">two stages is in the range of </w:t>
       </w:r>
       <m:oMath>
         <m:r>
@@ -9067,19 +10419,7 @@
         <w:rPr>
           <w:rFonts w:ascii="Times New Roman" w:hAnsi="Times New Roman" w:cs="Times New Roman"/>
         </w:rPr>
-        <w:t xml:space="preserve"> separating two states. And the final instance </w:t>
-      </w:r>
-      <w:r>
-        <w:rPr>
-          <w:rFonts w:ascii="Times New Roman" w:hAnsi="Times New Roman" w:cs="Times New Roman"/>
-        </w:rPr>
-        <w:t>has</w:t>
-      </w:r>
-      <w:r>
-        <w:rPr>
-          <w:rFonts w:ascii="Times New Roman" w:hAnsi="Times New Roman" w:cs="Times New Roman"/>
-        </w:rPr>
-        <w:t xml:space="preserve"> the merged point at </w:t>
+        <w:t xml:space="preserve"> separating two states. And the final instance has the merged point at </w:t>
       </w:r>
       <m:oMath>
         <m:sSub>
@@ -9275,7 +10615,21 @@
           <w:rFonts w:ascii="Times New Roman" w:eastAsiaTheme="minorHAnsi" w:hAnsi="Times New Roman"/>
           <w:color w:val="595959" w:themeColor="text1" w:themeTint="A6"/>
         </w:rPr>
-        <w:t>, the rate of growth of the host is doubled the rate of its decay, the population tends to get stable at (0, 2).</w:t>
+        <w:t xml:space="preserve">, the rate of growth of the host </w:t>
+      </w:r>
+      <w:r>
+        <w:rPr>
+          <w:rFonts w:ascii="Times New Roman" w:eastAsiaTheme="minorHAnsi" w:hAnsi="Times New Roman"/>
+          <w:color w:val="595959" w:themeColor="text1" w:themeTint="A6"/>
+        </w:rPr>
+        <w:t>ha</w:t>
+      </w:r>
+      <w:r>
+        <w:rPr>
+          <w:rFonts w:ascii="Times New Roman" w:eastAsiaTheme="minorHAnsi" w:hAnsi="Times New Roman"/>
+          <w:color w:val="595959" w:themeColor="text1" w:themeTint="A6"/>
+        </w:rPr>
+        <w:t>s doubled the rate of its decay, the population tends to get stable at (0, 2).</w:t>
       </w:r>
     </w:p>
     <w:p>
@@ -9495,7 +10849,21 @@
           <w:rFonts w:ascii="Times New Roman" w:eastAsiaTheme="minorHAnsi" w:hAnsi="Times New Roman"/>
           <w:color w:val="595959" w:themeColor="text1" w:themeTint="A6"/>
         </w:rPr>
-        <w:t xml:space="preserve"> meaning the parasite will go extinct while the host get to </w:t>
+        <w:t xml:space="preserve"> meaning the parasite will go extinct while the host get</w:t>
+      </w:r>
+      <w:r>
+        <w:rPr>
+          <w:rFonts w:ascii="Times New Roman" w:eastAsiaTheme="minorHAnsi" w:hAnsi="Times New Roman"/>
+          <w:color w:val="595959" w:themeColor="text1" w:themeTint="A6"/>
+        </w:rPr>
+        <w:t>s</w:t>
+      </w:r>
+      <w:r>
+        <w:rPr>
+          <w:rFonts w:ascii="Times New Roman" w:eastAsiaTheme="minorHAnsi" w:hAnsi="Times New Roman"/>
+          <w:color w:val="595959" w:themeColor="text1" w:themeTint="A6"/>
+        </w:rPr>
+        <w:t xml:space="preserve"> to </w:t>
       </w:r>
       <m:oMath>
         <m:f>
@@ -9683,21 +11051,7 @@
           <w:rFonts w:ascii="Times New Roman" w:eastAsiaTheme="minorHAnsi" w:hAnsi="Times New Roman"/>
           <w:color w:val="595959" w:themeColor="text1" w:themeTint="A6"/>
         </w:rPr>
-        <w:t>,</w:t>
-      </w:r>
-      <w:r>
-        <w:rPr>
-          <w:rFonts w:ascii="Times New Roman" w:eastAsiaTheme="minorHAnsi" w:hAnsi="Times New Roman"/>
-          <w:color w:val="595959" w:themeColor="text1" w:themeTint="A6"/>
-        </w:rPr>
-        <w:t xml:space="preserve"> </w:t>
-      </w:r>
-      <w:r>
-        <w:rPr>
-          <w:rFonts w:ascii="Times New Roman" w:eastAsiaTheme="minorHAnsi" w:hAnsi="Times New Roman"/>
-          <w:color w:val="595959" w:themeColor="text1" w:themeTint="A6"/>
-        </w:rPr>
-        <w:t xml:space="preserve">the rate of growth of the host is more than double of the rate of its decay, the population will approach </w:t>
+        <w:t xml:space="preserve">, the rate of growth of the host is more than double of the rate of its decay, the population will approach </w:t>
       </w:r>
       <m:oMath>
         <m:d>
@@ -9891,6 +11245,7 @@
           <w:rFonts w:ascii="Times New Roman" w:hAnsi="Times New Roman" w:cs="Times New Roman"/>
         </w:rPr>
       </w:pPr>
+      <w:bookmarkStart w:id="20" w:name="_Toc86019967"/>
       <w:r>
         <w:rPr>
           <w:rFonts w:ascii="Times New Roman" w:hAnsi="Times New Roman" w:cs="Times New Roman"/>
@@ -9898,6 +11253,7 @@
         <w:lastRenderedPageBreak/>
         <w:t>Task 2</w:t>
       </w:r>
+      <w:bookmarkEnd w:id="20"/>
     </w:p>
     <w:p>
       <w:pPr>
@@ -9907,12 +11263,14 @@
           <w:rFonts w:ascii="Times New Roman" w:hAnsi="Times New Roman" w:cs="Times New Roman"/>
         </w:rPr>
       </w:pPr>
+      <w:bookmarkStart w:id="21" w:name="_Toc86019968"/>
       <w:r>
         <w:rPr>
           <w:rFonts w:ascii="Times New Roman" w:hAnsi="Times New Roman" w:cs="Times New Roman"/>
         </w:rPr>
         <w:t>Method</w:t>
       </w:r>
+      <w:bookmarkEnd w:id="21"/>
     </w:p>
     <w:p>
       <w:pPr>
@@ -9925,21 +11283,7 @@
         <w:rPr>
           <w:rFonts w:ascii="Times New Roman" w:hAnsi="Times New Roman" w:cs="Times New Roman"/>
         </w:rPr>
-        <w:t xml:space="preserve">This task uses Latin hypercube sampling </w:t>
-      </w:r>
-      <w:proofErr w:type="gramStart"/>
-      <w:r>
-        <w:rPr>
-          <w:rFonts w:ascii="Times New Roman" w:hAnsi="Times New Roman" w:cs="Times New Roman"/>
-        </w:rPr>
-        <w:t>in order to</w:t>
-      </w:r>
-      <w:proofErr w:type="gramEnd"/>
-      <w:r>
-        <w:rPr>
-          <w:rFonts w:ascii="Times New Roman" w:hAnsi="Times New Roman" w:cs="Times New Roman"/>
-        </w:rPr>
-        <w:t xml:space="preserve"> model the given system of equations in three-dimensional space. For this task, the parameters  </w:t>
+        <w:t xml:space="preserve">This task uses Latin hypercube sampling to model the given system of equations in three-dimensional space. For this task, the parameters  </w:t>
       </w:r>
       <m:oMath>
         <m:sSub>
@@ -10393,7 +11737,19 @@
         <w:rPr>
           <w:rFonts w:ascii="Times New Roman" w:hAnsi="Times New Roman" w:cs="Times New Roman"/>
         </w:rPr>
-        <w:t>. These parameters correspond to food growth, food decay and food consumption. The values for each of the parameters were generated in the range of [0 50], as specified in the task description.</w:t>
+        <w:t>. These parameters correspond to food growth, food decay</w:t>
+      </w:r>
+      <w:r>
+        <w:rPr>
+          <w:rFonts w:ascii="Times New Roman" w:hAnsi="Times New Roman" w:cs="Times New Roman"/>
+        </w:rPr>
+        <w:t>,</w:t>
+      </w:r>
+      <w:r>
+        <w:rPr>
+          <w:rFonts w:ascii="Times New Roman" w:hAnsi="Times New Roman" w:cs="Times New Roman"/>
+        </w:rPr>
+        <w:t xml:space="preserve"> and food consumption. The values for each of the parameters were generated in the range of [0 50], as specified in the task description.</w:t>
       </w:r>
     </w:p>
     <w:p>
@@ -10421,7 +11777,31 @@
         <w:rPr>
           <w:rFonts w:ascii="Times New Roman" w:hAnsi="Times New Roman" w:cs="Times New Roman"/>
         </w:rPr>
-        <w:t>”. The implementation takes three arguments: the number of samples, the number of dimensions and the range of the samples being generated. The function generates the stratifications before generating the samples. The stratifications are generated by taking the number of samples to be generated and the upper bound of the range of values and dividing them. This gives the minimum and maximum value of each cell.</w:t>
+        <w:t>”. The implementation takes three arguments: the number of samples, the number of dimensions</w:t>
+      </w:r>
+      <w:r>
+        <w:rPr>
+          <w:rFonts w:ascii="Times New Roman" w:hAnsi="Times New Roman" w:cs="Times New Roman"/>
+        </w:rPr>
+        <w:t>,</w:t>
+      </w:r>
+      <w:r>
+        <w:rPr>
+          <w:rFonts w:ascii="Times New Roman" w:hAnsi="Times New Roman" w:cs="Times New Roman"/>
+        </w:rPr>
+        <w:t xml:space="preserve"> and the range of the samples being generated. The function generates the stratifications before generating the samples. The stratifications are generated by taking the number of samples to be generated and the upper bound of the range of values and dividing them. This gives the minimum and maximum value</w:t>
+      </w:r>
+      <w:r>
+        <w:rPr>
+          <w:rFonts w:ascii="Times New Roman" w:hAnsi="Times New Roman" w:cs="Times New Roman"/>
+        </w:rPr>
+        <w:t>s</w:t>
+      </w:r>
+      <w:r>
+        <w:rPr>
+          <w:rFonts w:ascii="Times New Roman" w:hAnsi="Times New Roman" w:cs="Times New Roman"/>
+        </w:rPr>
+        <w:t xml:space="preserve"> of each cell.</w:t>
       </w:r>
     </w:p>
     <w:p>
@@ -10435,7 +11815,19 @@
         <w:rPr>
           <w:rFonts w:ascii="Times New Roman" w:hAnsi="Times New Roman" w:cs="Times New Roman"/>
         </w:rPr>
-        <w:t>Each sample was then generated by selecting a random stratum and then generating a uniform random value between the lower and upper bound of the strata boundaries. This was done d times as specified in the number of dimensions for the function. These were then stored in the output matrix which has size of (n, d).</w:t>
+        <w:t xml:space="preserve">Each sample was then generated by selecting a random stratum and then generating a uniform random value between the lower and upper bound of the strata boundaries. This was done d times as specified in the number of dimensions for the function. These were then stored in the output matrix which has </w:t>
+      </w:r>
+      <w:r>
+        <w:rPr>
+          <w:rFonts w:ascii="Times New Roman" w:hAnsi="Times New Roman" w:cs="Times New Roman"/>
+        </w:rPr>
+        <w:t xml:space="preserve">the </w:t>
+      </w:r>
+      <w:r>
+        <w:rPr>
+          <w:rFonts w:ascii="Times New Roman" w:hAnsi="Times New Roman" w:cs="Times New Roman"/>
+        </w:rPr>
+        <w:t>size of (n, d).</w:t>
       </w:r>
     </w:p>
     <w:p>
@@ -10449,21 +11841,7 @@
         <w:rPr>
           <w:rFonts w:ascii="Times New Roman" w:hAnsi="Times New Roman" w:cs="Times New Roman"/>
         </w:rPr>
-        <w:t xml:space="preserve">To use the samples to compute the </w:t>
-      </w:r>
-      <w:proofErr w:type="spellStart"/>
-      <w:r>
-        <w:rPr>
-          <w:rFonts w:ascii="Times New Roman" w:hAnsi="Times New Roman" w:cs="Times New Roman"/>
-        </w:rPr>
-        <w:t>behaviour</w:t>
-      </w:r>
-      <w:proofErr w:type="spellEnd"/>
-      <w:r>
-        <w:rPr>
-          <w:rFonts w:ascii="Times New Roman" w:hAnsi="Times New Roman" w:cs="Times New Roman"/>
-        </w:rPr>
-        <w:t xml:space="preserve"> of the parasite model, it needed to fulfill a set of defined characteristics. The inputs generated using the Latin hypercube sampling method had to be used as inputs to the ordinary differential equation function to compute the values for </w:t>
+        <w:t xml:space="preserve">To use the samples to compute the behavior of the parasite model, it needed to fulfill a set of defined characteristics. The inputs generated using the Latin hypercube sampling method had to be used as inputs to the ordinary differential equation function to compute the values for </w:t>
       </w:r>
       <m:oMath>
         <m:sSub>
@@ -11214,13 +12592,15 @@
           <w:rFonts w:ascii="Times New Roman" w:hAnsi="Times New Roman" w:cs="Times New Roman"/>
         </w:rPr>
       </w:pPr>
+      <w:bookmarkStart w:id="22" w:name="_Toc86019969"/>
       <w:r>
         <w:rPr>
           <w:rFonts w:ascii="Times New Roman" w:hAnsi="Times New Roman" w:cs="Times New Roman"/>
         </w:rPr>
         <w:lastRenderedPageBreak/>
-        <w:t>Results and Discussion</w:t>
-      </w:r>
+        <w:t>Results</w:t>
+      </w:r>
+      <w:bookmarkEnd w:id="22"/>
     </w:p>
     <w:p>
       <w:pPr>
@@ -11247,21 +12627,19 @@
         <w:rPr>
           <w:rFonts w:ascii="Times New Roman" w:hAnsi="Times New Roman" w:cs="Times New Roman"/>
         </w:rPr>
-        <w:t xml:space="preserve">” function. This was then used with the scatter3 function to generate </w:t>
-      </w:r>
-      <w:proofErr w:type="spellStart"/>
-      <w:r>
-        <w:rPr>
-          <w:rFonts w:ascii="Times New Roman" w:hAnsi="Times New Roman" w:cs="Times New Roman"/>
-        </w:rPr>
-        <w:t>visualisations</w:t>
-      </w:r>
-      <w:proofErr w:type="spellEnd"/>
-      <w:r>
-        <w:rPr>
-          <w:rFonts w:ascii="Times New Roman" w:hAnsi="Times New Roman" w:cs="Times New Roman"/>
-        </w:rPr>
-        <w:t xml:space="preserve"> of the data. In Figure </w:t>
+        <w:t>” function. This was then used with the scatter3 function to generate visuali</w:t>
+      </w:r>
+      <w:r>
+        <w:rPr>
+          <w:rFonts w:ascii="Times New Roman" w:hAnsi="Times New Roman" w:cs="Times New Roman"/>
+        </w:rPr>
+        <w:t>z</w:t>
+      </w:r>
+      <w:r>
+        <w:rPr>
+          <w:rFonts w:ascii="Times New Roman" w:hAnsi="Times New Roman" w:cs="Times New Roman"/>
+        </w:rPr>
+        <w:t xml:space="preserve">ations of the data. In Figure </w:t>
       </w:r>
       <w:r>
         <w:rPr>
@@ -11273,7 +12651,19 @@
         <w:rPr>
           <w:rFonts w:ascii="Times New Roman" w:hAnsi="Times New Roman" w:cs="Times New Roman"/>
         </w:rPr>
-        <w:t xml:space="preserve"> which shows the data as viewed from above, the relationship between the two variables seems to form two distinct groupings on the left and right side. This seems to diffuse in the middle with a strong line of unsuccessful data points through the middle of the successful data points. Along the path of this set of points are very few successful data points. In general, as the food growth rate increases (</w:t>
+        <w:t xml:space="preserve"> which shows the data as viewed from above, the relationship between the two variables seems to form two distinct groupings on the left and right side</w:t>
+      </w:r>
+      <w:r>
+        <w:rPr>
+          <w:rFonts w:ascii="Times New Roman" w:hAnsi="Times New Roman" w:cs="Times New Roman"/>
+        </w:rPr>
+        <w:t>s</w:t>
+      </w:r>
+      <w:r>
+        <w:rPr>
+          <w:rFonts w:ascii="Times New Roman" w:hAnsi="Times New Roman" w:cs="Times New Roman"/>
+        </w:rPr>
+        <w:t>. This seems to diffuse in the middle with a strong line of unsuccessful data points through the middle of the successful data points. Along the path of this set of points are very few successful data points. In general, as the food growth rate increases (</w:t>
       </w:r>
       <m:oMath>
         <m:sSub>
@@ -11570,7 +12960,7 @@
         <w:rPr>
           <w:rFonts w:ascii="Times New Roman" w:hAnsi="Times New Roman" w:cs="Times New Roman"/>
         </w:rPr>
-        <w:t xml:space="preserve">In the </w:t>
+        <w:t xml:space="preserve">In </w:t>
       </w:r>
       <w:r>
         <w:rPr>
@@ -11594,7 +12984,19 @@
         <w:rPr>
           <w:rFonts w:ascii="Times New Roman" w:hAnsi="Times New Roman" w:cs="Times New Roman"/>
         </w:rPr>
-        <w:t xml:space="preserve">ation with a side on view, the relationship between the variables </w:t>
+        <w:t>ation with a side</w:t>
+      </w:r>
+      <w:r>
+        <w:rPr>
+          <w:rFonts w:ascii="Times New Roman" w:hAnsi="Times New Roman" w:cs="Times New Roman"/>
+        </w:rPr>
+        <w:t>-</w:t>
+      </w:r>
+      <w:r>
+        <w:rPr>
+          <w:rFonts w:ascii="Times New Roman" w:hAnsi="Times New Roman" w:cs="Times New Roman"/>
+        </w:rPr>
+        <w:t xml:space="preserve">on view, the relationship between the variables </w:t>
       </w:r>
       <m:oMath>
         <m:sSub>
@@ -11959,7 +13361,31 @@
         <w:rPr>
           <w:rFonts w:ascii="Times New Roman" w:hAnsi="Times New Roman" w:cs="Times New Roman"/>
         </w:rPr>
-        <w:t>In the orthogonal perspective, it can be concluded that the primary trends that exist in the given system are between the food growth rate and the food consumption rate. As expected, when food decay rate increases, the number of unsuccessful populations also increase.</w:t>
+        <w:t xml:space="preserve">In the orthogonal perspective, it can be concluded that the primary trends that exist in the given system are between the food growth rate and the food consumption rate. As expected, when </w:t>
+      </w:r>
+      <w:r>
+        <w:rPr>
+          <w:rFonts w:ascii="Times New Roman" w:hAnsi="Times New Roman" w:cs="Times New Roman"/>
+        </w:rPr>
+        <w:t xml:space="preserve">the </w:t>
+      </w:r>
+      <w:r>
+        <w:rPr>
+          <w:rFonts w:ascii="Times New Roman" w:hAnsi="Times New Roman" w:cs="Times New Roman"/>
+        </w:rPr>
+        <w:t>food decay rate increases, the number of unsuccessful populations also increase</w:t>
+      </w:r>
+      <w:r>
+        <w:rPr>
+          <w:rFonts w:ascii="Times New Roman" w:hAnsi="Times New Roman" w:cs="Times New Roman"/>
+        </w:rPr>
+        <w:t>s</w:t>
+      </w:r>
+      <w:r>
+        <w:rPr>
+          <w:rFonts w:ascii="Times New Roman" w:hAnsi="Times New Roman" w:cs="Times New Roman"/>
+        </w:rPr>
+        <w:t>.</w:t>
       </w:r>
     </w:p>
     <w:p>
@@ -12044,19 +13470,7 @@
                               <w:rPr>
                                 <w:rFonts w:ascii="Times New Roman" w:hAnsi="Times New Roman"/>
                               </w:rPr>
-                              <w:t xml:space="preserve">LHS trials on (k3, </w:t>
-                            </w:r>
-                            <w:r>
-                              <w:rPr>
-                                <w:rFonts w:ascii="Times New Roman" w:hAnsi="Times New Roman"/>
-                              </w:rPr>
-                              <w:t xml:space="preserve">k4, </w:t>
-                            </w:r>
-                            <w:r>
-                              <w:rPr>
-                                <w:rFonts w:ascii="Times New Roman" w:hAnsi="Times New Roman"/>
-                              </w:rPr>
-                              <w:t>k5)</w:t>
+                              <w:t>LHS trials on (k3, k4, k5)</w:t>
                             </w:r>
                           </w:p>
                         </w:txbxContent>
@@ -12113,19 +13527,7 @@
                         <w:rPr>
                           <w:rFonts w:ascii="Times New Roman" w:hAnsi="Times New Roman"/>
                         </w:rPr>
-                        <w:t xml:space="preserve">LHS trials on (k3, </w:t>
-                      </w:r>
-                      <w:r>
-                        <w:rPr>
-                          <w:rFonts w:ascii="Times New Roman" w:hAnsi="Times New Roman"/>
-                        </w:rPr>
-                        <w:t xml:space="preserve">k4, </w:t>
-                      </w:r>
-                      <w:r>
-                        <w:rPr>
-                          <w:rFonts w:ascii="Times New Roman" w:hAnsi="Times New Roman"/>
-                        </w:rPr>
-                        <w:t>k5)</w:t>
+                        <w:t>LHS trials on (k3, k4, k5)</w:t>
                       </w:r>
                     </w:p>
                   </w:txbxContent>
@@ -12206,6 +13608,7 @@
           <w:rFonts w:ascii="Times New Roman" w:hAnsi="Times New Roman" w:cs="Times New Roman"/>
         </w:rPr>
       </w:pPr>
+      <w:bookmarkStart w:id="23" w:name="_Toc86019970"/>
       <w:r>
         <w:rPr>
           <w:rFonts w:ascii="Times New Roman" w:hAnsi="Times New Roman" w:cs="Times New Roman"/>
@@ -12213,6 +13616,7 @@
         <w:lastRenderedPageBreak/>
         <w:t>Task 4</w:t>
       </w:r>
+      <w:bookmarkEnd w:id="23"/>
     </w:p>
     <w:p>
       <w:pPr>
@@ -12222,12 +13626,14 @@
           <w:rFonts w:ascii="Times New Roman" w:hAnsi="Times New Roman" w:cs="Times New Roman"/>
         </w:rPr>
       </w:pPr>
+      <w:bookmarkStart w:id="24" w:name="_Toc86019971"/>
       <w:r>
         <w:rPr>
           <w:rFonts w:ascii="Times New Roman" w:hAnsi="Times New Roman" w:cs="Times New Roman"/>
         </w:rPr>
         <w:t>Method</w:t>
       </w:r>
+      <w:bookmarkEnd w:id="24"/>
     </w:p>
     <w:p>
       <w:pPr>
@@ -12270,12 +13676,14 @@
         </w:rPr>
         <w:t xml:space="preserve"> function positions the food and parasites randomly. Then the simulation iterates over each parasite, generate a random </w:t>
       </w:r>
-      <w:r>
-        <w:rPr>
-          <w:rFonts w:ascii="Times New Roman" w:hAnsi="Times New Roman" w:cs="Times New Roman"/>
-        </w:rPr>
-        <w:t>walk,</w:t>
-      </w:r>
+      <w:proofErr w:type="gramStart"/>
+      <w:r>
+        <w:rPr>
+          <w:rFonts w:ascii="Times New Roman" w:hAnsi="Times New Roman" w:cs="Times New Roman"/>
+        </w:rPr>
+        <w:t>walk</w:t>
+      </w:r>
+      <w:proofErr w:type="gramEnd"/>
       <w:r>
         <w:rPr>
           <w:rFonts w:ascii="Times New Roman" w:hAnsi="Times New Roman" w:cs="Times New Roman"/>
@@ -12303,11 +13711,19 @@
           <w:rFonts w:ascii="Times New Roman" w:hAnsi="Times New Roman" w:cs="Times New Roman"/>
         </w:rPr>
       </w:pPr>
-      <w:r>
-        <w:rPr>
-          <w:rFonts w:ascii="Times New Roman" w:hAnsi="Times New Roman" w:cs="Times New Roman"/>
-        </w:rPr>
-        <w:t xml:space="preserve">Result </w:t>
+      <w:bookmarkStart w:id="25" w:name="_Toc86019972"/>
+      <w:r>
+        <w:rPr>
+          <w:rFonts w:ascii="Times New Roman" w:hAnsi="Times New Roman" w:cs="Times New Roman"/>
+        </w:rPr>
+        <w:t>Result</w:t>
+      </w:r>
+      <w:bookmarkEnd w:id="25"/>
+      <w:r>
+        <w:rPr>
+          <w:rFonts w:ascii="Times New Roman" w:hAnsi="Times New Roman" w:cs="Times New Roman"/>
+        </w:rPr>
+        <w:t xml:space="preserve"> </w:t>
       </w:r>
     </w:p>
     <w:p>
@@ -12327,7 +13743,19 @@
         <w:rPr>
           <w:rFonts w:ascii="Times New Roman" w:hAnsi="Times New Roman" w:cs="Times New Roman"/>
         </w:rPr>
-        <w:t xml:space="preserve"> (red is parasite, blue is food)</w:t>
+        <w:t xml:space="preserve"> (red is </w:t>
+      </w:r>
+      <w:r>
+        <w:rPr>
+          <w:rFonts w:ascii="Times New Roman" w:hAnsi="Times New Roman" w:cs="Times New Roman"/>
+        </w:rPr>
+        <w:t xml:space="preserve">a </w:t>
+      </w:r>
+      <w:r>
+        <w:rPr>
+          <w:rFonts w:ascii="Times New Roman" w:hAnsi="Times New Roman" w:cs="Times New Roman"/>
+        </w:rPr>
+        <w:t>parasite, blue is food)</w:t>
       </w:r>
       <w:r>
         <w:rPr>
@@ -12345,19 +13773,7 @@
         <w:rPr>
           <w:rFonts w:ascii="Times New Roman" w:hAnsi="Times New Roman" w:cs="Times New Roman"/>
         </w:rPr>
-        <w:t xml:space="preserve"> a small f3 value (f3 = 100), the parasite</w:t>
-      </w:r>
-      <w:r>
-        <w:rPr>
-          <w:rFonts w:ascii="Times New Roman" w:hAnsi="Times New Roman" w:cs="Times New Roman"/>
-        </w:rPr>
-        <w:t>s</w:t>
-      </w:r>
-      <w:r>
-        <w:rPr>
-          <w:rFonts w:ascii="Times New Roman" w:hAnsi="Times New Roman" w:cs="Times New Roman"/>
-        </w:rPr>
-        <w:t xml:space="preserve"> are extinct. As the value of food birth rate increases, there are more cases that parasites would not go extinct. However, with f3 = 200, we can see the huge gap between the population of food and parasites. The gap is narrow as the value of f3 increases. From the graph, we can conclude that food-placement strategies would exert a more significant effect on the characteristics of the system. It is easier for the system to reach an equilibrium state with high food birth rate.</w:t>
+        <w:t xml:space="preserve"> a small f3 value (f3 = 100), the parasites are extinct. As the value of food birth rate increases, there are more cases that parasites would not go extinct. However, with f3 = 200, we can see the huge gap between the population of food and parasites. The gap is narrow as the value of f3 increases. From the graph, we can conclude that food-placement strategies would exert a more significant effect on the characteristics of the system. It is easier for the system to reach an equilibrium state with high food birth rate.</w:t>
       </w:r>
     </w:p>
     <w:p>
@@ -12514,6 +13930,7 @@
       <w:r>
         <w:rPr>
           <w:rFonts w:ascii="Times New Roman" w:hAnsi="Times New Roman" w:cs="Times New Roman"/>
+          <w:noProof/>
         </w:rPr>
         <w:drawing>
           <wp:inline distT="0" distB="0" distL="0" distR="0" wp14:anchorId="499CA0F3" wp14:editId="2FC1A777">
@@ -12734,6 +14151,7 @@
       <w:r>
         <w:rPr>
           <w:rFonts w:ascii="Times New Roman" w:hAnsi="Times New Roman" w:cs="Times New Roman"/>
+          <w:noProof/>
         </w:rPr>
         <w:drawing>
           <wp:inline distT="0" distB="0" distL="0" distR="0" wp14:anchorId="0AB83569" wp14:editId="71A68C3E">
@@ -12788,12 +14206,14 @@
           <w:rFonts w:ascii="Times New Roman" w:hAnsi="Times New Roman" w:cs="Times New Roman"/>
         </w:rPr>
       </w:pPr>
+      <w:bookmarkStart w:id="26" w:name="_Toc86019973"/>
       <w:r>
         <w:rPr>
           <w:rFonts w:ascii="Times New Roman" w:hAnsi="Times New Roman" w:cs="Times New Roman"/>
         </w:rPr>
         <w:t>Conclusion</w:t>
       </w:r>
+      <w:bookmarkEnd w:id="26"/>
     </w:p>
     <w:p>
       <w:pPr>
@@ -12806,13 +14226,7 @@
         <w:rPr>
           <w:rFonts w:ascii="Times New Roman" w:hAnsi="Times New Roman" w:cs="Times New Roman"/>
         </w:rPr>
-        <w:t>Tasks</w:t>
-      </w:r>
-      <w:r>
-        <w:rPr>
-          <w:rFonts w:ascii="Times New Roman" w:hAnsi="Times New Roman" w:cs="Times New Roman"/>
-        </w:rPr>
-        <w:t xml:space="preserve"> 1 and 2 explore the system dynamic with the implementation of differential equations and produce deterministic solutions. The consistent result is obtained with fixed parameters and interaction rules. Task 4 studies the behavior of the system dynamics when interactions occur at an individual level. The spatial agent-based implementation reveals similar properties as the deterministic method. Overall, these two techniques give a better understanding of the parasite model and showcase the impact of different parameters on the species population.</w:t>
+        <w:t>Tasks 1 and 2 explore the system dynamic with the implementation of differential equations and produce deterministic solutions. The consistent result is obtained with fixed parameters and interaction rules. Task 4 studies the behavior of the system dynamics when interactions occur at an individual level. The spatial agent-based implementation reveals similar properties as the deterministic method. Overall, these two techniques give a better understanding of the parasite model and showcase the impact of different parameters on the species population.</w:t>
       </w:r>
     </w:p>
     <w:sectPr>
@@ -13643,6 +15057,7 @@
     <w:lsdException w:name="HTML Sample" w:semiHidden="1" w:unhideWhenUsed="1"/>
     <w:lsdException w:name="HTML Typewriter" w:semiHidden="1" w:unhideWhenUsed="1"/>
     <w:lsdException w:name="HTML Variable" w:semiHidden="1" w:unhideWhenUsed="1"/>
+    <w:lsdException w:name="Normal Table" w:semiHidden="1" w:unhideWhenUsed="1"/>
     <w:lsdException w:name="annotation subject" w:semiHidden="1" w:unhideWhenUsed="1"/>
     <w:lsdException w:name="No List" w:semiHidden="1" w:unhideWhenUsed="1"/>
     <w:lsdException w:name="Outline List 1" w:semiHidden="1" w:unhideWhenUsed="1"/>
@@ -13686,8 +15101,10 @@
     <w:lsdException w:name="Table Elegant" w:semiHidden="1" w:unhideWhenUsed="1"/>
     <w:lsdException w:name="Table Professional" w:semiHidden="1" w:unhideWhenUsed="1"/>
     <w:lsdException w:name="Table Subtle 1" w:semiHidden="1" w:unhideWhenUsed="1"/>
+    <w:lsdException w:name="Table Subtle 2" w:semiHidden="1" w:unhideWhenUsed="1"/>
     <w:lsdException w:name="Table Web 1" w:semiHidden="1" w:unhideWhenUsed="1"/>
     <w:lsdException w:name="Table Web 2" w:semiHidden="1" w:unhideWhenUsed="1"/>
+    <w:lsdException w:name="Table Web 3" w:semiHidden="1" w:unhideWhenUsed="1"/>
     <w:lsdException w:name="Balloon Text" w:semiHidden="1" w:unhideWhenUsed="1"/>
     <w:lsdException w:name="Table Grid" w:uiPriority="39"/>
     <w:lsdException w:name="Table Theme" w:semiHidden="1" w:unhideWhenUsed="1"/>
@@ -14766,7 +16183,6 @@
     <w:name w:val="Hyperlink"/>
     <w:basedOn w:val="DefaultParagraphFont"/>
     <w:uiPriority w:val="99"/>
-    <w:semiHidden/>
     <w:unhideWhenUsed/>
     <w:rsid w:val="00C6554A"/>
     <w:rPr>
@@ -14912,6 +16328,61 @@
       <w:bdr w:val="nil"/>
       <w:lang w:val="fr-FR"/>
     </w:rPr>
+  </w:style>
+  <w:style w:type="paragraph" w:styleId="TOCHeading">
+    <w:name w:val="TOC Heading"/>
+    <w:basedOn w:val="Heading1"/>
+    <w:next w:val="Normal"/>
+    <w:uiPriority w:val="39"/>
+    <w:unhideWhenUsed/>
+    <w:qFormat/>
+    <w:rsid w:val="003B6A82"/>
+    <w:pPr>
+      <w:spacing w:before="240" w:after="0" w:line="259" w:lineRule="auto"/>
+      <w:contextualSpacing w:val="0"/>
+      <w:outlineLvl w:val="9"/>
+    </w:pPr>
+    <w:rPr>
+      <w:szCs w:val="32"/>
+    </w:rPr>
+  </w:style>
+  <w:style w:type="paragraph" w:styleId="TOC1">
+    <w:name w:val="toc 1"/>
+    <w:basedOn w:val="Normal"/>
+    <w:next w:val="Normal"/>
+    <w:autoRedefine/>
+    <w:uiPriority w:val="39"/>
+    <w:unhideWhenUsed/>
+    <w:rsid w:val="003B6A82"/>
+    <w:pPr>
+      <w:spacing w:after="100"/>
+    </w:pPr>
+  </w:style>
+  <w:style w:type="paragraph" w:styleId="TOC2">
+    <w:name w:val="toc 2"/>
+    <w:basedOn w:val="Normal"/>
+    <w:next w:val="Normal"/>
+    <w:autoRedefine/>
+    <w:uiPriority w:val="39"/>
+    <w:unhideWhenUsed/>
+    <w:rsid w:val="003B6A82"/>
+    <w:pPr>
+      <w:spacing w:after="100"/>
+      <w:ind w:left="220"/>
+    </w:pPr>
+  </w:style>
+  <w:style w:type="paragraph" w:styleId="TOC3">
+    <w:name w:val="toc 3"/>
+    <w:basedOn w:val="Normal"/>
+    <w:next w:val="Normal"/>
+    <w:autoRedefine/>
+    <w:uiPriority w:val="39"/>
+    <w:unhideWhenUsed/>
+    <w:rsid w:val="003B6A82"/>
+    <w:pPr>
+      <w:spacing w:after="100"/>
+      <w:ind w:left="440"/>
+    </w:pPr>
   </w:style>
 </w:styles>
 </file>

</xml_diff>